<commit_message>
DG: Removed unused routines, update API documentation (REF-282)
</commit_message>
<xml_diff>
--- a/Packages/Registration/doc/Registration Refactoring API.docx
+++ b/Packages/Registration/doc/Registration Refactoring API.docx
@@ -29346,6 +29346,1747 @@
     </w:p>
     <w:p>
       <w:pPr>
+        <w:pStyle w:val="Heading2"/>
+      </w:pPr>
+      <w:r>
+        <w:rPr>
+          <w:color w:val="FF0000"/>
+        </w:rPr>
+        <w:t>$$</w:t>
+      </w:r>
+      <w:r>
+        <w:rPr>
+          <w:color w:val="FF0000"/>
+        </w:rPr>
+        <w:t>GETWARD</w:t>
+      </w:r>
+      <w:r>
+        <w:t>^D</w:t>
+      </w:r>
+      <w:r>
+        <w:t>GP</w:t>
+      </w:r>
+      <w:r>
+        <w:t>MAPI</w:t>
+      </w:r>
+      <w:r>
+        <w:t>8</w:t>
+      </w:r>
+      <w:r>
+        <w:t xml:space="preserve">() </w:t>
+      </w:r>
+      <w:r>
+        <w:t>–</w:t>
+      </w:r>
+      <w:r>
+        <w:t xml:space="preserve"> </w:t>
+      </w:r>
+      <w:r>
+        <w:t>Get ward details</w:t>
+      </w:r>
+    </w:p>
+    <w:p>
+      <w:pPr>
+        <w:rPr>
+          <w:color w:val="000000"/>
+        </w:rPr>
+      </w:pPr>
+      <w:r>
+        <w:rPr>
+          <w:color w:val="000000"/>
+        </w:rPr>
+        <w:t>This extrinsic function returns detailed data of the ward.</w:t>
+      </w:r>
+    </w:p>
+    <w:p>
+      <w:pPr>
+        <w:pStyle w:val="Heading5"/>
+      </w:pPr>
+      <w:r>
+        <w:t>Format</w:t>
+      </w:r>
+    </w:p>
+    <w:p>
+      <w:pPr>
+        <w:rPr>
+          <w:color w:val="000000"/>
+        </w:rPr>
+      </w:pPr>
+      <w:r>
+        <w:rPr>
+          <w:color w:val="FF0000"/>
+        </w:rPr>
+        <w:tab/>
+      </w:r>
+      <w:r>
+        <w:rPr>
+          <w:color w:val="000000"/>
+        </w:rPr>
+        <w:t>$$</w:t>
+      </w:r>
+      <w:r>
+        <w:rPr>
+          <w:color w:val="000000"/>
+        </w:rPr>
+        <w:t>GETWARD^DGPMAPI8(.RETURN,IFN)</w:t>
+      </w:r>
+    </w:p>
+    <w:p>
+      <w:pPr>
+        <w:pStyle w:val="Heading5"/>
+      </w:pPr>
+      <w:r>
+        <w:lastRenderedPageBreak/>
+        <w:t>Input Parameters</w:t>
+      </w:r>
+    </w:p>
+    <w:p>
+      <w:pPr>
+        <w:rPr>
+          <w:color w:val="000000"/>
+        </w:rPr>
+      </w:pPr>
+      <w:r>
+        <w:rPr>
+          <w:color w:val="000000"/>
+        </w:rPr>
+        <w:t>.RETURN                  </w:t>
+      </w:r>
+      <w:r>
+        <w:rPr>
+          <w:color w:val="000000"/>
+        </w:rPr>
+        <w:t>[Required,Array]</w:t>
+      </w:r>
+      <w:r>
+        <w:rPr>
+          <w:color w:val="000000"/>
+        </w:rPr>
+        <w:t xml:space="preserve"> Array passed by reference that will receive the data</w:t>
+      </w:r>
+    </w:p>
+    <w:p>
+      <w:pPr>
+        <w:rPr>
+          <w:color w:val="000000"/>
+        </w:rPr>
+      </w:pPr>
+      <w:r>
+        <w:rPr>
+          <w:color w:val="000000"/>
+        </w:rPr>
+        <w:t xml:space="preserve">                                  RETURN(0) – [String] Error code^Text^Level (1 for error, 2 for warning, 3 for warning)</w:t>
+      </w:r>
+    </w:p>
+    <w:p>
+      <w:pPr>
+        <w:rPr>
+          <w:color w:val="000000"/>
+        </w:rPr>
+      </w:pPr>
+      <w:r>
+        <w:rPr>
+          <w:color w:val="000000"/>
+        </w:rPr>
+        <w:t>              </w:t>
+      </w:r>
+      <w:r>
+        <w:rPr>
+          <w:color w:val="000000"/>
+        </w:rPr>
+        <w:t>                    RETURN(</w:t>
+      </w:r>
+      <w:r>
+        <w:rPr>
+          <w:color w:val="000000"/>
+        </w:rPr>
+        <w:t>”</w:t>
+      </w:r>
+      <w:r>
+        <w:rPr>
+          <w:color w:val="000000"/>
+        </w:rPr>
+        <w:t>NAME</w:t>
+      </w:r>
+      <w:r>
+        <w:rPr>
+          <w:color w:val="000000"/>
+        </w:rPr>
+        <w:t xml:space="preserve">”) – </w:t>
+      </w:r>
+      <w:r>
+        <w:rPr>
+          <w:color w:val="000000"/>
+        </w:rPr>
+        <w:t>[String] Ward name</w:t>
+      </w:r>
+    </w:p>
+    <w:p>
+      <w:pPr>
+        <w:rPr>
+          <w:color w:val="000000"/>
+        </w:rPr>
+      </w:pPr>
+      <w:r>
+        <w:rPr>
+          <w:color w:val="000000"/>
+        </w:rPr>
+        <w:t>              </w:t>
+      </w:r>
+      <w:r>
+        <w:rPr>
+          <w:color w:val="000000"/>
+        </w:rPr>
+        <w:t>                    RETURN(</w:t>
+      </w:r>
+      <w:r>
+        <w:rPr>
+          <w:color w:val="000000"/>
+        </w:rPr>
+        <w:t>”</w:t>
+      </w:r>
+      <w:r>
+        <w:rPr>
+          <w:color w:val="000000"/>
+        </w:rPr>
+        <w:t>BED</w:t>
+      </w:r>
+      <w:r>
+        <w:rPr>
+          <w:color w:val="000000"/>
+        </w:rPr>
+        <w:t xml:space="preserve">”) – </w:t>
+      </w:r>
+      <w:r>
+        <w:rPr>
+          <w:color w:val="000000"/>
+        </w:rPr>
+        <w:t>[String] Bedsection of this ward</w:t>
+      </w:r>
+    </w:p>
+    <w:p>
+      <w:pPr>
+        <w:rPr>
+          <w:color w:val="000000"/>
+        </w:rPr>
+      </w:pPr>
+      <w:r>
+        <w:rPr>
+          <w:color w:val="000000"/>
+        </w:rPr>
+        <w:t>             </w:t>
+      </w:r>
+      <w:r>
+        <w:rPr>
+          <w:color w:val="000000"/>
+        </w:rPr>
+        <w:t>                     RETURN(</w:t>
+      </w:r>
+      <w:r>
+        <w:rPr>
+          <w:color w:val="000000"/>
+        </w:rPr>
+        <w:t>”</w:t>
+      </w:r>
+      <w:r>
+        <w:rPr>
+          <w:color w:val="000000"/>
+        </w:rPr>
+        <w:t>SERVICE</w:t>
+      </w:r>
+      <w:r>
+        <w:rPr>
+          <w:color w:val="000000"/>
+        </w:rPr>
+        <w:t xml:space="preserve">”) – </w:t>
+      </w:r>
+      <w:r>
+        <w:rPr>
+          <w:color w:val="000000"/>
+        </w:rPr>
+        <w:t>[</w:t>
+      </w:r>
+      <w:r>
+        <w:rPr>
+          <w:color w:val="000000"/>
+        </w:rPr>
+        <w:t>String</w:t>
+      </w:r>
+      <w:r>
+        <w:rPr>
+          <w:color w:val="000000"/>
+        </w:rPr>
+        <w:t>] Ward service code</w:t>
+      </w:r>
+      <w:r>
+        <w:rPr>
+          <w:color w:val="000000"/>
+        </w:rPr>
+        <w:t xml:space="preserve"> (</w:t>
+      </w:r>
+      <w:r>
+        <w:rPr>
+          <w:color w:val="000000"/>
+        </w:rPr>
+        <w:t xml:space="preserve">M:MEDICINE, S:SURGERY, </w:t>
+      </w:r>
+    </w:p>
+    <w:p>
+      <w:pPr>
+        <w:ind w:left="3600" w:firstLine="30"/>
+        <w:rPr>
+          <w:color w:val="000000"/>
+        </w:rPr>
+      </w:pPr>
+      <w:r>
+        <w:rPr>
+          <w:color w:val="000000"/>
+        </w:rPr>
+        <w:t>P:PSYCHIATRY, NH:NHCU, NE:NEUROLOGY, I:INTERMEDIATE MED, R:REHAB MEDICINE,</w:t>
+      </w:r>
+      <w:r>
+        <w:rPr>
+          <w:color w:val="000000"/>
+        </w:rPr>
+        <w:t xml:space="preserve"> </w:t>
+      </w:r>
+      <w:r>
+        <w:rPr>
+          <w:color w:val="000000"/>
+        </w:rPr>
+        <w:t xml:space="preserve"> SCI:SPINAL CORD INJURY, D:DOMICILIARY, B:BLIND REHAB, NC:NON-COUNT</w:t>
+      </w:r>
+      <w:r>
+        <w:rPr>
+          <w:color w:val="000000"/>
+        </w:rPr>
+        <w:t>)</w:t>
+      </w:r>
+    </w:p>
+    <w:p>
+      <w:pPr>
+        <w:rPr>
+          <w:color w:val="000000"/>
+        </w:rPr>
+      </w:pPr>
+      <w:r>
+        <w:rPr>
+          <w:color w:val="000000"/>
+        </w:rPr>
+        <w:t>              </w:t>
+      </w:r>
+      <w:r>
+        <w:rPr>
+          <w:color w:val="000000"/>
+        </w:rPr>
+        <w:t>                    RETURN(</w:t>
+      </w:r>
+      <w:r>
+        <w:rPr>
+          <w:color w:val="000000"/>
+        </w:rPr>
+        <w:t>”</w:t>
+      </w:r>
+      <w:r>
+        <w:rPr>
+          <w:color w:val="000000"/>
+        </w:rPr>
+        <w:t>SRILL</w:t>
+      </w:r>
+      <w:r>
+        <w:rPr>
+          <w:color w:val="000000"/>
+        </w:rPr>
+        <w:t xml:space="preserve">”) – </w:t>
+      </w:r>
+      <w:r>
+        <w:rPr>
+          <w:color w:val="000000"/>
+        </w:rPr>
+        <w:t xml:space="preserve">[Boolean] </w:t>
+      </w:r>
+      <w:r>
+        <w:rPr>
+          <w:color w:val="000000"/>
+        </w:rPr>
+        <w:t>Include on seriously ill list</w:t>
+      </w:r>
+      <w:r>
+        <w:rPr>
+          <w:color w:val="000000"/>
+        </w:rPr>
+        <w:t>?</w:t>
+      </w:r>
+    </w:p>
+    <w:p>
+      <w:pPr>
+        <w:rPr>
+          <w:color w:val="000000"/>
+        </w:rPr>
+      </w:pPr>
+      <w:r>
+        <w:rPr>
+          <w:color w:val="000000"/>
+        </w:rPr>
+        <w:t>             </w:t>
+      </w:r>
+      <w:r>
+        <w:rPr>
+          <w:color w:val="000000"/>
+        </w:rPr>
+        <w:t>                     RETURN(</w:t>
+      </w:r>
+      <w:r>
+        <w:rPr>
+          <w:color w:val="000000"/>
+        </w:rPr>
+        <w:t>”</w:t>
+      </w:r>
+      <w:r>
+        <w:rPr>
+          <w:color w:val="000000"/>
+        </w:rPr>
+        <w:t>SPCTY</w:t>
+      </w:r>
+      <w:r>
+        <w:rPr>
+          <w:color w:val="000000"/>
+        </w:rPr>
+        <w:t xml:space="preserve">”) – </w:t>
+      </w:r>
+      <w:r>
+        <w:rPr>
+          <w:color w:val="000000"/>
+        </w:rPr>
+        <w:t>[</w:t>
+      </w:r>
+      <w:r>
+        <w:rPr>
+          <w:color w:val="000000"/>
+        </w:rPr>
+        <w:t>Numeric</w:t>
+      </w:r>
+      <w:r>
+        <w:rPr>
+          <w:color w:val="000000"/>
+        </w:rPr>
+        <w:t xml:space="preserve">] </w:t>
+      </w:r>
+      <w:r>
+        <w:rPr>
+          <w:color w:val="000000"/>
+        </w:rPr>
+        <w:t>Specialty IEN</w:t>
+      </w:r>
+    </w:p>
+    <w:p>
+      <w:pPr>
+        <w:rPr>
+          <w:color w:val="000000"/>
+        </w:rPr>
+      </w:pPr>
+      <w:r>
+        <w:rPr>
+          <w:color w:val="000000"/>
+        </w:rPr>
+        <w:t xml:space="preserve">IFN          </w:t>
+      </w:r>
+      <w:r>
+        <w:rPr>
+          <w:color w:val="000000"/>
+        </w:rPr>
+        <w:t>                  </w:t>
+      </w:r>
+      <w:r>
+        <w:rPr>
+          <w:color w:val="000000"/>
+        </w:rPr>
+        <w:t>[Required,Numeric]</w:t>
+      </w:r>
+      <w:r>
+        <w:rPr>
+          <w:color w:val="000000"/>
+        </w:rPr>
+        <w:t xml:space="preserve"> </w:t>
+      </w:r>
+      <w:r>
+        <w:rPr>
+          <w:color w:val="000000"/>
+        </w:rPr>
+        <w:t>Ward</w:t>
+      </w:r>
+      <w:r>
+        <w:rPr>
+          <w:color w:val="000000"/>
+        </w:rPr>
+        <w:t xml:space="preserve"> IEN</w:t>
+      </w:r>
+    </w:p>
+    <w:p>
+      <w:pPr>
+        <w:pStyle w:val="Heading5"/>
+      </w:pPr>
+      <w:r>
+        <w:t>Output</w:t>
+      </w:r>
+    </w:p>
+    <w:p>
+      <w:pPr>
+        <w:rPr>
+          <w:color w:val="000000"/>
+        </w:rPr>
+      </w:pPr>
+      <w:r>
+        <w:rPr>
+          <w:color w:val="000000"/>
+        </w:rPr>
+        <w:t>A Boolean value signaling if the call was successful or not.</w:t>
+      </w:r>
+    </w:p>
+    <w:p>
+      <w:pPr>
+        <w:pStyle w:val="Heading5"/>
+      </w:pPr>
+      <w:r>
+        <w:t>Error Codes Returned</w:t>
+      </w:r>
+    </w:p>
+    <w:p>
+      <w:pPr>
+        <w:rPr>
+          <w:b/>
+          <w:bCs/>
+        </w:rPr>
+      </w:pPr>
+      <w:r>
+        <w:t>INVPARAM</w:t>
+      </w:r>
+      <w:r>
+        <w:tab/>
+      </w:r>
+      <w:r>
+        <w:t>Invalid parameter value</w:t>
+      </w:r>
+      <w:r>
+        <w:t xml:space="preserve"> - IFN</w:t>
+      </w:r>
+    </w:p>
+    <w:p>
+      <w:r>
+        <w:t>WRD</w:t>
+      </w:r>
+      <w:r>
+        <w:t>NFND</w:t>
+      </w:r>
+      <w:r>
+        <w:tab/>
+      </w:r>
+      <w:r>
+        <w:t>Ward</w:t>
+      </w:r>
+      <w:r>
+        <w:t xml:space="preserve"> </w:t>
+      </w:r>
+      <w:r>
+        <w:t>not found.</w:t>
+      </w:r>
+    </w:p>
+    <w:p>
+      <w:pPr>
+        <w:pStyle w:val="Heading2"/>
+      </w:pPr>
+      <w:r>
+        <w:rPr>
+          <w:color w:val="FF0000"/>
+        </w:rPr>
+        <w:t>$$</w:t>
+      </w:r>
+      <w:r>
+        <w:rPr>
+          <w:color w:val="FF0000"/>
+        </w:rPr>
+        <w:t>GETPAT</w:t>
+      </w:r>
+      <w:r>
+        <w:t>^D</w:t>
+      </w:r>
+      <w:r>
+        <w:t>GP</w:t>
+      </w:r>
+      <w:r>
+        <w:t>MAPI</w:t>
+      </w:r>
+      <w:r>
+        <w:t>8</w:t>
+      </w:r>
+      <w:r>
+        <w:t xml:space="preserve">() </w:t>
+      </w:r>
+      <w:r>
+        <w:t>–</w:t>
+      </w:r>
+      <w:r>
+        <w:t xml:space="preserve"> </w:t>
+      </w:r>
+      <w:r>
+        <w:t>Get patient details</w:t>
+      </w:r>
+    </w:p>
+    <w:p>
+      <w:pPr>
+        <w:rPr>
+          <w:color w:val="000000"/>
+        </w:rPr>
+      </w:pPr>
+      <w:r>
+        <w:rPr>
+          <w:color w:val="000000"/>
+        </w:rPr>
+        <w:t>This extrinsic function returns detailed data of the patient.</w:t>
+      </w:r>
+    </w:p>
+    <w:p>
+      <w:pPr>
+        <w:pStyle w:val="Heading5"/>
+      </w:pPr>
+      <w:r>
+        <w:t>Format</w:t>
+      </w:r>
+    </w:p>
+    <w:p>
+      <w:pPr>
+        <w:rPr>
+          <w:color w:val="000000"/>
+        </w:rPr>
+      </w:pPr>
+      <w:r>
+        <w:rPr>
+          <w:color w:val="FF0000"/>
+        </w:rPr>
+        <w:tab/>
+      </w:r>
+      <w:r>
+        <w:rPr>
+          <w:color w:val="000000"/>
+        </w:rPr>
+        <w:t>$$</w:t>
+      </w:r>
+      <w:r>
+        <w:rPr>
+          <w:color w:val="000000"/>
+        </w:rPr>
+        <w:t>GETPAT^DGPMAPI8(.RETURN,DFN)</w:t>
+      </w:r>
+    </w:p>
+    <w:p>
+      <w:pPr>
+        <w:pStyle w:val="Heading5"/>
+      </w:pPr>
+      <w:r>
+        <w:t>Input Parameters</w:t>
+      </w:r>
+    </w:p>
+    <w:p>
+      <w:pPr>
+        <w:rPr>
+          <w:color w:val="000000"/>
+        </w:rPr>
+      </w:pPr>
+      <w:r>
+        <w:rPr>
+          <w:color w:val="000000"/>
+        </w:rPr>
+        <w:t>.RETURN                  </w:t>
+      </w:r>
+      <w:r>
+        <w:rPr>
+          <w:color w:val="000000"/>
+        </w:rPr>
+        <w:t>[Required,Array]</w:t>
+      </w:r>
+      <w:r>
+        <w:rPr>
+          <w:color w:val="000000"/>
+        </w:rPr>
+        <w:t xml:space="preserve"> Array passed by reference that will receive the data</w:t>
+      </w:r>
+    </w:p>
+    <w:p>
+      <w:pPr>
+        <w:rPr>
+          <w:color w:val="000000"/>
+        </w:rPr>
+      </w:pPr>
+      <w:r>
+        <w:rPr>
+          <w:color w:val="000000"/>
+        </w:rPr>
+        <w:t xml:space="preserve">                                  RETURN(0) – [String] Error code^Text^Level (1 for error, 2 for warning, 3 for warning)</w:t>
+      </w:r>
+    </w:p>
+    <w:p>
+      <w:pPr>
+        <w:rPr>
+          <w:color w:val="000000"/>
+        </w:rPr>
+      </w:pPr>
+      <w:r>
+        <w:rPr>
+          <w:color w:val="000000"/>
+        </w:rPr>
+        <w:t>              </w:t>
+      </w:r>
+      <w:r>
+        <w:rPr>
+          <w:color w:val="000000"/>
+        </w:rPr>
+        <w:t>                    RETURN(</w:t>
+      </w:r>
+      <w:r>
+        <w:rPr>
+          <w:color w:val="000000"/>
+        </w:rPr>
+        <w:t>”</w:t>
+      </w:r>
+      <w:r>
+        <w:rPr>
+          <w:color w:val="000000"/>
+        </w:rPr>
+        <w:t>NAME</w:t>
+      </w:r>
+      <w:r>
+        <w:rPr>
+          <w:color w:val="000000"/>
+        </w:rPr>
+        <w:t xml:space="preserve">”) – </w:t>
+      </w:r>
+      <w:r>
+        <w:rPr>
+          <w:color w:val="000000"/>
+        </w:rPr>
+        <w:t xml:space="preserve">[String] </w:t>
+      </w:r>
+      <w:r>
+        <w:rPr>
+          <w:color w:val="000000"/>
+        </w:rPr>
+        <w:t>Patient</w:t>
+      </w:r>
+      <w:r>
+        <w:rPr>
+          <w:color w:val="000000"/>
+        </w:rPr>
+        <w:t xml:space="preserve"> name</w:t>
+      </w:r>
+    </w:p>
+    <w:p>
+      <w:pPr>
+        <w:ind w:left="720" w:firstLine="720"/>
+        <w:rPr>
+          <w:color w:val="000000" w:themeColor="text1"/>
+        </w:rPr>
+      </w:pPr>
+      <w:r>
+        <w:rPr>
+          <w:color w:val="000000" w:themeColor="text1"/>
+        </w:rPr>
+        <w:t xml:space="preserve">     RETURN("SEX") </w:t>
+      </w:r>
+      <w:r>
+        <w:rPr>
+          <w:color w:val="000000" w:themeColor="text1"/>
+        </w:rPr>
+        <w:t xml:space="preserve">- </w:t>
+      </w:r>
+      <w:r>
+        <w:rPr>
+          <w:color w:val="000000" w:themeColor="text1"/>
+        </w:rPr>
+        <w:t>[String] P</w:t>
+      </w:r>
+      <w:r>
+        <w:rPr>
+          <w:color w:val="000000" w:themeColor="text1"/>
+        </w:rPr>
+        <w:t>atient sex code</w:t>
+      </w:r>
+      <w:r>
+        <w:rPr>
+          <w:color w:val="000000" w:themeColor="text1"/>
+        </w:rPr>
+        <w:t xml:space="preserve"> (</w:t>
+      </w:r>
+      <w:r>
+        <w:rPr>
+          <w:color w:val="000000" w:themeColor="text1"/>
+        </w:rPr>
+        <w:t>M:MALE, F:FEMALE</w:t>
+      </w:r>
+      <w:r>
+        <w:rPr>
+          <w:color w:val="000000" w:themeColor="text1"/>
+        </w:rPr>
+        <w:t>)</w:t>
+      </w:r>
+    </w:p>
+    <w:p>
+      <w:pPr>
+        <w:ind w:left="720" w:firstLine="720"/>
+        <w:rPr>
+          <w:color w:val="000000" w:themeColor="text1"/>
+        </w:rPr>
+      </w:pPr>
+      <w:r>
+        <w:rPr>
+          <w:color w:val="000000" w:themeColor="text1"/>
+        </w:rPr>
+        <w:t xml:space="preserve">     RETURN("DOB") </w:t>
+      </w:r>
+      <w:r>
+        <w:rPr>
+          <w:color w:val="000000" w:themeColor="text1"/>
+        </w:rPr>
+        <w:t xml:space="preserve">- </w:t>
+      </w:r>
+      <w:r>
+        <w:rPr>
+          <w:color w:val="000000" w:themeColor="text1"/>
+        </w:rPr>
+        <w:t xml:space="preserve">[DateTime] </w:t>
+      </w:r>
+      <w:r>
+        <w:rPr>
+          <w:color w:val="000000" w:themeColor="text1"/>
+        </w:rPr>
+        <w:t>D</w:t>
+      </w:r>
+      <w:r>
+        <w:rPr>
+          <w:color w:val="000000" w:themeColor="text1"/>
+        </w:rPr>
+        <w:t>ate of birth</w:t>
+      </w:r>
+    </w:p>
+    <w:p>
+      <w:pPr>
+        <w:ind w:left="720" w:firstLine="720"/>
+        <w:rPr>
+          <w:color w:val="000000" w:themeColor="text1"/>
+        </w:rPr>
+      </w:pPr>
+      <w:r>
+        <w:rPr>
+          <w:color w:val="000000" w:themeColor="text1"/>
+        </w:rPr>
+        <w:t>     RETURN("MSTAT")</w:t>
+      </w:r>
+      <w:r>
+        <w:rPr>
+          <w:color w:val="000000" w:themeColor="text1"/>
+        </w:rPr>
+        <w:t xml:space="preserve"> -</w:t>
+      </w:r>
+      <w:r>
+        <w:rPr>
+          <w:color w:val="000000" w:themeColor="text1"/>
+        </w:rPr>
+        <w:t xml:space="preserve"> [Numeric] </w:t>
+      </w:r>
+      <w:r>
+        <w:rPr>
+          <w:color w:val="000000" w:themeColor="text1"/>
+        </w:rPr>
+        <w:t>M</w:t>
+      </w:r>
+      <w:r>
+        <w:rPr>
+          <w:color w:val="000000" w:themeColor="text1"/>
+        </w:rPr>
+        <w:t xml:space="preserve">arital status IEN (pointer to file 11) </w:t>
+      </w:r>
+    </w:p>
+    <w:p>
+      <w:pPr>
+        <w:ind w:left="720" w:firstLine="720"/>
+        <w:rPr>
+          <w:color w:val="000000" w:themeColor="text1"/>
+        </w:rPr>
+      </w:pPr>
+      <w:r>
+        <w:rPr>
+          <w:color w:val="000000" w:themeColor="text1"/>
+        </w:rPr>
+        <w:t>     RETURN("MEANST")</w:t>
+      </w:r>
+      <w:r>
+        <w:rPr>
+          <w:color w:val="000000" w:themeColor="text1"/>
+        </w:rPr>
+        <w:t xml:space="preserve"> -</w:t>
+      </w:r>
+      <w:r>
+        <w:rPr>
+          <w:color w:val="000000" w:themeColor="text1"/>
+        </w:rPr>
+        <w:t xml:space="preserve"> [Numeric] </w:t>
+      </w:r>
+      <w:r>
+        <w:rPr>
+          <w:color w:val="000000" w:themeColor="text1"/>
+        </w:rPr>
+        <w:t>C</w:t>
+      </w:r>
+      <w:r>
+        <w:rPr>
+          <w:color w:val="000000" w:themeColor="text1"/>
+        </w:rPr>
+        <w:t xml:space="preserve">urrent means test status IEN (pointer to file 408.32) </w:t>
+      </w:r>
+    </w:p>
+    <w:p>
+      <w:pPr>
+        <w:ind w:left="1440"/>
+        <w:rPr>
+          <w:color w:val="000000" w:themeColor="text1"/>
+        </w:rPr>
+      </w:pPr>
+      <w:r>
+        <w:rPr>
+          <w:color w:val="000000" w:themeColor="text1"/>
+        </w:rPr>
+        <w:t xml:space="preserve">     RETURN("DTHDT") </w:t>
+      </w:r>
+      <w:r>
+        <w:rPr>
+          <w:color w:val="000000" w:themeColor="text1"/>
+        </w:rPr>
+        <w:t xml:space="preserve">- </w:t>
+      </w:r>
+      <w:r>
+        <w:rPr>
+          <w:color w:val="000000" w:themeColor="text1"/>
+        </w:rPr>
+        <w:t xml:space="preserve">[DateTime] </w:t>
+      </w:r>
+      <w:r>
+        <w:rPr>
+          <w:color w:val="000000" w:themeColor="text1"/>
+        </w:rPr>
+        <w:t>D</w:t>
+      </w:r>
+      <w:r>
+        <w:rPr>
+          <w:color w:val="000000" w:themeColor="text1"/>
+        </w:rPr>
+        <w:t>ate of death</w:t>
+      </w:r>
+    </w:p>
+    <w:p>
+      <w:pPr>
+        <w:ind w:left="720" w:firstLine="720"/>
+        <w:rPr>
+          <w:color w:val="000000" w:themeColor="text1"/>
+        </w:rPr>
+      </w:pPr>
+      <w:r>
+        <w:rPr>
+          <w:color w:val="000000" w:themeColor="text1"/>
+        </w:rPr>
+        <w:lastRenderedPageBreak/>
+        <w:t xml:space="preserve">     RETURN("ELIG") </w:t>
+      </w:r>
+      <w:r>
+        <w:rPr>
+          <w:color w:val="000000" w:themeColor="text1"/>
+        </w:rPr>
+        <w:t xml:space="preserve">- </w:t>
+      </w:r>
+      <w:r>
+        <w:rPr>
+          <w:color w:val="000000" w:themeColor="text1"/>
+        </w:rPr>
+        <w:t xml:space="preserve">[Numeric] </w:t>
+      </w:r>
+      <w:r>
+        <w:rPr>
+          <w:color w:val="000000" w:themeColor="text1"/>
+        </w:rPr>
+        <w:t>P</w:t>
+      </w:r>
+      <w:r>
+        <w:rPr>
+          <w:color w:val="000000" w:themeColor="text1"/>
+        </w:rPr>
+        <w:t xml:space="preserve">rimary eligibility code IEN (pointer to file 8) </w:t>
+      </w:r>
+    </w:p>
+    <w:p>
+      <w:pPr>
+        <w:ind w:left="720" w:firstLine="720"/>
+        <w:rPr>
+          <w:color w:val="000000" w:themeColor="text1"/>
+        </w:rPr>
+      </w:pPr>
+      <w:r>
+        <w:rPr>
+          <w:color w:val="000000" w:themeColor="text1"/>
+        </w:rPr>
+        <w:t xml:space="preserve">     RETURN("ESTAT") </w:t>
+      </w:r>
+      <w:r>
+        <w:rPr>
+          <w:color w:val="000000" w:themeColor="text1"/>
+        </w:rPr>
+        <w:t xml:space="preserve">- </w:t>
+      </w:r>
+      <w:r>
+        <w:rPr>
+          <w:color w:val="000000" w:themeColor="text1"/>
+        </w:rPr>
+        <w:t xml:space="preserve">[String] </w:t>
+      </w:r>
+      <w:r>
+        <w:rPr>
+          <w:color w:val="000000" w:themeColor="text1"/>
+        </w:rPr>
+        <w:t>E</w:t>
+      </w:r>
+      <w:r>
+        <w:rPr>
+          <w:color w:val="000000" w:themeColor="text1"/>
+        </w:rPr>
+        <w:t>ligibility status code</w:t>
+      </w:r>
+      <w:r>
+        <w:rPr>
+          <w:color w:val="000000" w:themeColor="text1"/>
+        </w:rPr>
+        <w:t xml:space="preserve"> (</w:t>
+      </w:r>
+      <w:r>
+        <w:rPr>
+          <w:color w:val="000000" w:themeColor="text1"/>
+        </w:rPr>
+        <w:t>P:PENDING VERIFICATION, R:PENDING</w:t>
+      </w:r>
+      <w:r>
+        <w:rPr>
+          <w:color w:val="000000" w:themeColor="text1"/>
+        </w:rPr>
+        <w:t xml:space="preserve"> </w:t>
+      </w:r>
+    </w:p>
+    <w:p>
+      <w:pPr>
+        <w:ind w:left="2880" w:firstLine="720"/>
+        <w:rPr>
+          <w:color w:val="000000" w:themeColor="text1"/>
+        </w:rPr>
+      </w:pPr>
+      <w:r>
+        <w:rPr>
+          <w:color w:val="000000" w:themeColor="text1"/>
+        </w:rPr>
+        <w:t xml:space="preserve">            </w:t>
+      </w:r>
+      <w:r>
+        <w:rPr>
+          <w:color w:val="000000" w:themeColor="text1"/>
+        </w:rPr>
+        <w:t>RE-VERIFICATION, V:VERIFIED</w:t>
+      </w:r>
+      <w:r>
+        <w:rPr>
+          <w:color w:val="000000" w:themeColor="text1"/>
+        </w:rPr>
+        <w:t>)</w:t>
+      </w:r>
+    </w:p>
+    <w:p>
+      <w:pPr>
+        <w:ind w:left="720" w:firstLine="720"/>
+        <w:rPr>
+          <w:color w:val="000000" w:themeColor="text1"/>
+        </w:rPr>
+      </w:pPr>
+      <w:r>
+        <w:rPr>
+          <w:color w:val="000000" w:themeColor="text1"/>
+        </w:rPr>
+        <w:t xml:space="preserve">     RETURN("POFSRV") </w:t>
+      </w:r>
+      <w:r>
+        <w:rPr>
+          <w:color w:val="000000" w:themeColor="text1"/>
+        </w:rPr>
+        <w:t xml:space="preserve">- </w:t>
+      </w:r>
+      <w:r>
+        <w:rPr>
+          <w:color w:val="000000" w:themeColor="text1"/>
+        </w:rPr>
+        <w:t xml:space="preserve">[Numeric] </w:t>
+      </w:r>
+      <w:r>
+        <w:rPr>
+          <w:color w:val="000000" w:themeColor="text1"/>
+        </w:rPr>
+        <w:t>P</w:t>
+      </w:r>
+      <w:r>
+        <w:rPr>
+          <w:color w:val="000000" w:themeColor="text1"/>
+        </w:rPr>
+        <w:t xml:space="preserve">eriod of service IEN (pointer to file 21) </w:t>
+      </w:r>
+    </w:p>
+    <w:p>
+      <w:pPr>
+        <w:ind w:left="720" w:firstLine="720"/>
+        <w:rPr>
+          <w:color w:val="000000" w:themeColor="text1"/>
+        </w:rPr>
+      </w:pPr>
+      <w:r>
+        <w:rPr>
+          <w:color w:val="000000" w:themeColor="text1"/>
+        </w:rPr>
+        <w:t xml:space="preserve">     RETURN("SRILL") </w:t>
+      </w:r>
+      <w:r>
+        <w:rPr>
+          <w:color w:val="000000" w:themeColor="text1"/>
+        </w:rPr>
+        <w:t xml:space="preserve">- </w:t>
+      </w:r>
+      <w:r>
+        <w:rPr>
+          <w:color w:val="000000" w:themeColor="text1"/>
+        </w:rPr>
+        <w:t xml:space="preserve">[String] </w:t>
+      </w:r>
+      <w:r>
+        <w:rPr>
+          <w:color w:val="000000" w:themeColor="text1"/>
+        </w:rPr>
+        <w:t>C</w:t>
+      </w:r>
+      <w:r>
+        <w:rPr>
+          <w:color w:val="000000" w:themeColor="text1"/>
+        </w:rPr>
+        <w:t>ondition code</w:t>
+      </w:r>
+      <w:r>
+        <w:rPr>
+          <w:color w:val="000000" w:themeColor="text1"/>
+        </w:rPr>
+        <w:t xml:space="preserve"> (</w:t>
+      </w:r>
+      <w:r>
+        <w:rPr>
+          <w:color w:val="000000" w:themeColor="text1"/>
+        </w:rPr>
+        <w:t>S:SERIOUSLY ILL</w:t>
+      </w:r>
+      <w:r>
+        <w:rPr>
+          <w:color w:val="000000" w:themeColor="text1"/>
+        </w:rPr>
+        <w:t>)</w:t>
+      </w:r>
+    </w:p>
+    <w:p>
+      <w:pPr>
+        <w:ind w:left="720" w:firstLine="720"/>
+        <w:rPr>
+          <w:color w:val="000000" w:themeColor="text1"/>
+        </w:rPr>
+      </w:pPr>
+      <w:r>
+        <w:rPr>
+          <w:color w:val="000000" w:themeColor="text1"/>
+        </w:rPr>
+        <w:t xml:space="preserve">     RETURN("WARD") </w:t>
+      </w:r>
+      <w:r>
+        <w:rPr>
+          <w:color w:val="000000" w:themeColor="text1"/>
+        </w:rPr>
+        <w:t xml:space="preserve">- </w:t>
+      </w:r>
+      <w:r>
+        <w:rPr>
+          <w:color w:val="000000" w:themeColor="text1"/>
+        </w:rPr>
+        <w:t xml:space="preserve">[String] </w:t>
+      </w:r>
+      <w:r>
+        <w:rPr>
+          <w:color w:val="000000" w:themeColor="text1"/>
+        </w:rPr>
+        <w:t>W</w:t>
+      </w:r>
+      <w:r>
+        <w:rPr>
+          <w:color w:val="000000" w:themeColor="text1"/>
+        </w:rPr>
+        <w:t>ard location name</w:t>
+      </w:r>
+    </w:p>
+    <w:p>
+      <w:pPr>
+        <w:rPr>
+          <w:color w:val="000000"/>
+        </w:rPr>
+      </w:pPr>
+      <w:r>
+        <w:rPr>
+          <w:color w:val="000000"/>
+        </w:rPr>
+        <w:t xml:space="preserve">DFN          </w:t>
+      </w:r>
+      <w:r>
+        <w:rPr>
+          <w:color w:val="000000"/>
+        </w:rPr>
+        <w:t>                  </w:t>
+      </w:r>
+      <w:r>
+        <w:rPr>
+          <w:color w:val="000000"/>
+        </w:rPr>
+        <w:t>[Required,Numeric]</w:t>
+      </w:r>
+      <w:r>
+        <w:rPr>
+          <w:color w:val="000000"/>
+        </w:rPr>
+        <w:t xml:space="preserve"> </w:t>
+      </w:r>
+      <w:r>
+        <w:rPr>
+          <w:color w:val="000000"/>
+        </w:rPr>
+        <w:t>Patient IEN</w:t>
+      </w:r>
+    </w:p>
+    <w:p>
+      <w:pPr>
+        <w:pStyle w:val="Heading5"/>
+      </w:pPr>
+      <w:r>
+        <w:t>Output</w:t>
+      </w:r>
+    </w:p>
+    <w:p>
+      <w:pPr>
+        <w:rPr>
+          <w:color w:val="000000"/>
+        </w:rPr>
+      </w:pPr>
+      <w:r>
+        <w:rPr>
+          <w:color w:val="000000"/>
+        </w:rPr>
+        <w:t>A Boolean value signaling if the call was successful or not.</w:t>
+      </w:r>
+    </w:p>
+    <w:p>
+      <w:pPr>
+        <w:pStyle w:val="Heading5"/>
+      </w:pPr>
+      <w:r>
+        <w:t>Error Codes Returned</w:t>
+      </w:r>
+    </w:p>
+    <w:p>
+      <w:pPr>
+        <w:rPr>
+          <w:b/>
+          <w:bCs/>
+        </w:rPr>
+      </w:pPr>
+      <w:r>
+        <w:t>INVPARAM</w:t>
+      </w:r>
+      <w:r>
+        <w:tab/>
+      </w:r>
+      <w:r>
+        <w:t>Invalid parameter value</w:t>
+      </w:r>
+      <w:r>
+        <w:t xml:space="preserve"> - DFN</w:t>
+      </w:r>
+    </w:p>
+    <w:p>
+      <w:r>
+        <w:t>PATNFND</w:t>
+      </w:r>
+      <w:r>
+        <w:tab/>
+        <w:t xml:space="preserve">Patient </w:t>
+      </w:r>
+      <w:r>
+        <w:t>not found.</w:t>
+      </w:r>
+    </w:p>
+    <w:p>
+      <w:pPr>
+        <w:pStyle w:val="Heading2"/>
+      </w:pPr>
+      <w:r>
+        <w:rPr>
+          <w:color w:val="FF0000"/>
+        </w:rPr>
+        <w:t>$$</w:t>
+      </w:r>
+      <w:r>
+        <w:rPr>
+          <w:color w:val="FF0000"/>
+        </w:rPr>
+        <w:t>GETPSRV</w:t>
+      </w:r>
+      <w:r>
+        <w:t>^D</w:t>
+      </w:r>
+      <w:r>
+        <w:t>GP</w:t>
+      </w:r>
+      <w:r>
+        <w:t>MAPI</w:t>
+      </w:r>
+      <w:r>
+        <w:t>8</w:t>
+      </w:r>
+      <w:r>
+        <w:t xml:space="preserve">() </w:t>
+      </w:r>
+      <w:r>
+        <w:t>–</w:t>
+      </w:r>
+      <w:r>
+        <w:t xml:space="preserve"> </w:t>
+      </w:r>
+      <w:r>
+        <w:t>Get period of service details</w:t>
+      </w:r>
+    </w:p>
+    <w:p>
+      <w:pPr>
+        <w:rPr>
+          <w:color w:val="000000"/>
+        </w:rPr>
+      </w:pPr>
+      <w:r>
+        <w:rPr>
+          <w:color w:val="000000"/>
+        </w:rPr>
+        <w:t>This extrinsic function returns detailed data of the period of service.</w:t>
+      </w:r>
+    </w:p>
+    <w:p>
+      <w:pPr>
+        <w:pStyle w:val="Heading5"/>
+      </w:pPr>
+      <w:r>
+        <w:t>Format</w:t>
+      </w:r>
+    </w:p>
+    <w:p>
+      <w:pPr>
+        <w:rPr>
+          <w:color w:val="000000"/>
+        </w:rPr>
+      </w:pPr>
+      <w:r>
+        <w:rPr>
+          <w:color w:val="FF0000"/>
+        </w:rPr>
+        <w:tab/>
+      </w:r>
+      <w:r>
+        <w:rPr>
+          <w:color w:val="000000"/>
+        </w:rPr>
+        <w:t>$$</w:t>
+      </w:r>
+      <w:r>
+        <w:rPr>
+          <w:color w:val="000000"/>
+        </w:rPr>
+        <w:t>GETPSRV^DGPMAPI8(.RETURN,IFN)</w:t>
+      </w:r>
+    </w:p>
+    <w:p>
+      <w:pPr>
+        <w:pStyle w:val="Heading5"/>
+      </w:pPr>
+      <w:r>
+        <w:t>Input Parameters</w:t>
+      </w:r>
+    </w:p>
+    <w:p>
+      <w:pPr>
+        <w:rPr>
+          <w:color w:val="000000"/>
+        </w:rPr>
+      </w:pPr>
+      <w:r>
+        <w:rPr>
+          <w:color w:val="000000"/>
+        </w:rPr>
+        <w:t>.RETURN                  </w:t>
+      </w:r>
+      <w:r>
+        <w:rPr>
+          <w:color w:val="000000"/>
+        </w:rPr>
+        <w:t>[Required,Array]</w:t>
+      </w:r>
+      <w:r>
+        <w:rPr>
+          <w:color w:val="000000"/>
+        </w:rPr>
+        <w:t xml:space="preserve"> Array passed by reference that will receive the data</w:t>
+      </w:r>
+    </w:p>
+    <w:p>
+      <w:pPr>
+        <w:rPr>
+          <w:color w:val="000000"/>
+        </w:rPr>
+      </w:pPr>
+      <w:r>
+        <w:rPr>
+          <w:color w:val="000000"/>
+        </w:rPr>
+        <w:t xml:space="preserve">                                  RETURN(0) – [String] Error code^Text^Level (1 for error, 2 for warning, 3 for warning)</w:t>
+      </w:r>
+    </w:p>
+    <w:p>
+      <w:pPr>
+        <w:rPr>
+          <w:color w:val="000000"/>
+        </w:rPr>
+      </w:pPr>
+      <w:r>
+        <w:rPr>
+          <w:color w:val="000000"/>
+        </w:rPr>
+        <w:t>              </w:t>
+      </w:r>
+      <w:r>
+        <w:rPr>
+          <w:color w:val="000000"/>
+        </w:rPr>
+        <w:t>                    RETURN(</w:t>
+      </w:r>
+      <w:r>
+        <w:rPr>
+          <w:color w:val="000000"/>
+        </w:rPr>
+        <w:t>”</w:t>
+      </w:r>
+      <w:r>
+        <w:rPr>
+          <w:color w:val="000000"/>
+        </w:rPr>
+        <w:t>NAME</w:t>
+      </w:r>
+      <w:r>
+        <w:rPr>
+          <w:color w:val="000000"/>
+        </w:rPr>
+        <w:t xml:space="preserve">”) – </w:t>
+      </w:r>
+      <w:r>
+        <w:rPr>
+          <w:color w:val="000000"/>
+        </w:rPr>
+        <w:t>[String] Period of service name</w:t>
+      </w:r>
+    </w:p>
+    <w:p>
+      <w:pPr>
+        <w:ind w:left="720" w:firstLine="720"/>
+        <w:rPr>
+          <w:color w:val="000000" w:themeColor="text1"/>
+        </w:rPr>
+      </w:pPr>
+      <w:r>
+        <w:rPr>
+          <w:color w:val="000000" w:themeColor="text1"/>
+        </w:rPr>
+        <w:t xml:space="preserve">     RETURN("NAME") </w:t>
+      </w:r>
+      <w:r>
+        <w:rPr>
+          <w:color w:val="000000" w:themeColor="text1"/>
+        </w:rPr>
+        <w:t>- [String] P</w:t>
+      </w:r>
+      <w:r>
+        <w:rPr>
+          <w:color w:val="000000" w:themeColor="text1"/>
+        </w:rPr>
+        <w:t>eriod of service name</w:t>
+      </w:r>
+    </w:p>
+    <w:p>
+      <w:pPr>
+        <w:ind w:left="1440"/>
+        <w:rPr>
+          <w:color w:val="000000" w:themeColor="text1"/>
+        </w:rPr>
+      </w:pPr>
+      <w:r>
+        <w:rPr>
+          <w:color w:val="000000" w:themeColor="text1"/>
+        </w:rPr>
+        <w:t xml:space="preserve">     RETURN("ABV") </w:t>
+      </w:r>
+      <w:r>
+        <w:rPr>
+          <w:color w:val="000000" w:themeColor="text1"/>
+        </w:rPr>
+        <w:t>- [String] P</w:t>
+      </w:r>
+      <w:r>
+        <w:rPr>
+          <w:color w:val="000000" w:themeColor="text1"/>
+        </w:rPr>
+        <w:t>eriod of service abbreviation</w:t>
+      </w:r>
+    </w:p>
+    <w:p>
+      <w:pPr>
+        <w:ind w:left="720" w:firstLine="720"/>
+        <w:rPr>
+          <w:color w:val="000000" w:themeColor="text1"/>
+        </w:rPr>
+      </w:pPr>
+      <w:r>
+        <w:rPr>
+          <w:color w:val="000000" w:themeColor="text1"/>
+        </w:rPr>
+        <w:t xml:space="preserve">     RETURN("CODE") </w:t>
+      </w:r>
+      <w:r>
+        <w:rPr>
+          <w:color w:val="000000" w:themeColor="text1"/>
+        </w:rPr>
+        <w:t xml:space="preserve">- </w:t>
+      </w:r>
+      <w:r>
+        <w:rPr>
+          <w:color w:val="000000" w:themeColor="text1"/>
+        </w:rPr>
+        <w:t xml:space="preserve">[String] </w:t>
+      </w:r>
+      <w:r>
+        <w:rPr>
+          <w:color w:val="000000" w:themeColor="text1"/>
+        </w:rPr>
+        <w:t>P</w:t>
+      </w:r>
+      <w:r>
+        <w:rPr>
+          <w:color w:val="000000" w:themeColor="text1"/>
+        </w:rPr>
+        <w:t>eriod of service code</w:t>
+      </w:r>
+    </w:p>
+    <w:p>
+      <w:pPr>
+        <w:ind w:left="720" w:firstLine="720"/>
+        <w:rPr>
+          <w:color w:val="000000" w:themeColor="text1"/>
+        </w:rPr>
+      </w:pPr>
+      <w:r>
+        <w:rPr>
+          <w:color w:val="000000" w:themeColor="text1"/>
+        </w:rPr>
+        <w:t xml:space="preserve">     RETURN("BEGDT") </w:t>
+      </w:r>
+      <w:r>
+        <w:rPr>
+          <w:color w:val="000000" w:themeColor="text1"/>
+        </w:rPr>
+        <w:t xml:space="preserve">- </w:t>
+      </w:r>
+      <w:r>
+        <w:rPr>
+          <w:color w:val="000000" w:themeColor="text1"/>
+        </w:rPr>
+        <w:t xml:space="preserve">[DateTime] </w:t>
+      </w:r>
+      <w:r>
+        <w:rPr>
+          <w:color w:val="000000" w:themeColor="text1"/>
+        </w:rPr>
+        <w:t>P</w:t>
+      </w:r>
+      <w:r>
+        <w:rPr>
+          <w:color w:val="000000" w:themeColor="text1"/>
+        </w:rPr>
+        <w:t>eriod of service begining date</w:t>
+      </w:r>
+    </w:p>
+    <w:p>
+      <w:pPr>
+        <w:rPr>
+          <w:color w:val="000000" w:themeColor="text1"/>
+        </w:rPr>
+      </w:pPr>
+      <w:r>
+        <w:rPr>
+          <w:color w:val="000000" w:themeColor="text1"/>
+        </w:rPr>
+        <w:t xml:space="preserve"> </w:t>
+      </w:r>
+      <w:r>
+        <w:rPr>
+          <w:color w:val="000000" w:themeColor="text1"/>
+        </w:rPr>
+        <w:tab/>
+      </w:r>
+      <w:r>
+        <w:rPr>
+          <w:color w:val="000000" w:themeColor="text1"/>
+        </w:rPr>
+        <w:tab/>
+        <w:t xml:space="preserve">     RETURN("ENDDT") </w:t>
+      </w:r>
+      <w:r>
+        <w:rPr>
+          <w:color w:val="000000" w:themeColor="text1"/>
+        </w:rPr>
+        <w:t xml:space="preserve">- </w:t>
+      </w:r>
+      <w:r>
+        <w:rPr>
+          <w:color w:val="000000" w:themeColor="text1"/>
+        </w:rPr>
+        <w:t xml:space="preserve">[DateTime] </w:t>
+      </w:r>
+      <w:r>
+        <w:rPr>
+          <w:color w:val="000000" w:themeColor="text1"/>
+        </w:rPr>
+        <w:t>P</w:t>
+      </w:r>
+      <w:r>
+        <w:rPr>
+          <w:color w:val="000000" w:themeColor="text1"/>
+        </w:rPr>
+        <w:t>eriod of service ending date</w:t>
+      </w:r>
+    </w:p>
+    <w:p>
+      <w:pPr>
+        <w:rPr>
+          <w:color w:val="000000"/>
+        </w:rPr>
+      </w:pPr>
+      <w:r>
+        <w:rPr>
+          <w:color w:val="000000"/>
+        </w:rPr>
+        <w:t xml:space="preserve">IFN          </w:t>
+      </w:r>
+      <w:r>
+        <w:rPr>
+          <w:color w:val="000000"/>
+        </w:rPr>
+        <w:t>                  </w:t>
+      </w:r>
+      <w:r>
+        <w:rPr>
+          <w:color w:val="000000"/>
+        </w:rPr>
+        <w:t>[Required,Numeric]</w:t>
+      </w:r>
+      <w:r>
+        <w:rPr>
+          <w:color w:val="000000"/>
+        </w:rPr>
+        <w:t xml:space="preserve"> </w:t>
+      </w:r>
+      <w:r>
+        <w:rPr>
+          <w:color w:val="000000"/>
+        </w:rPr>
+        <w:t>Period of service IEN</w:t>
+      </w:r>
+    </w:p>
+    <w:p>
+      <w:pPr>
+        <w:pStyle w:val="Heading5"/>
+      </w:pPr>
+      <w:r>
+        <w:t>Output</w:t>
+      </w:r>
+    </w:p>
+    <w:p>
+      <w:pPr>
+        <w:rPr>
+          <w:color w:val="000000"/>
+        </w:rPr>
+      </w:pPr>
+      <w:r>
+        <w:rPr>
+          <w:color w:val="000000"/>
+        </w:rPr>
+        <w:t>A Boolean value signaling if the call was successful or not.</w:t>
+      </w:r>
+    </w:p>
+    <w:p>
+      <w:pPr>
+        <w:pStyle w:val="Heading5"/>
+      </w:pPr>
+      <w:r>
+        <w:t>Error Codes Returned</w:t>
+      </w:r>
+    </w:p>
+    <w:p>
+      <w:pPr>
+        <w:rPr>
+          <w:b/>
+          <w:bCs/>
+        </w:rPr>
+      </w:pPr>
+      <w:r>
+        <w:t>INVPARAM</w:t>
+      </w:r>
+      <w:r>
+        <w:tab/>
+      </w:r>
+      <w:r>
+        <w:t>Invalid parameter value</w:t>
+      </w:r>
+      <w:r>
+        <w:t xml:space="preserve"> - IFN</w:t>
+      </w:r>
+    </w:p>
+    <w:p>
+      <w:r>
+        <w:lastRenderedPageBreak/>
+        <w:t>PSRVNFND</w:t>
+      </w:r>
+      <w:r>
+        <w:tab/>
+        <w:t xml:space="preserve">Period of service </w:t>
+      </w:r>
+      <w:r>
+        <w:t>not found.</w:t>
+      </w:r>
+    </w:p>
+    <w:p>
+      <w:pPr>
         <w:pStyle w:val="Heading1"/>
         <w:numPr>
           <w:ilvl w:val="0"/>
@@ -29410,7 +31151,6 @@
           <w:sz w:val="22"/>
           <w:szCs w:val="22"/>
         </w:rPr>
-        <w:lastRenderedPageBreak/>
         <w:t>STOP CODE</w:t>
       </w:r>
       <w:r>
@@ -30396,7 +32136,7 @@
                     <w:sz w:val="19"/>
                     <w:szCs w:val="19"/>
                   </w:rPr>
-                  <w:t>34</w:t>
+                  <w:t>44</w:t>
                 </w:r>
                 <w:r>
                   <w:fldChar w:fldCharType="end"/>
@@ -34370,6 +36110,29 @@
 </file>
 
 <file path=customXml/item1.xml><?xml version="1.0" encoding="utf-8"?>
+<p:properties xmlns:p="http://schemas.microsoft.com/office/2006/metadata/properties" xmlns:xsi="http://www.w3.org/2001/XMLSchema-instance" xmlns:pc="http://schemas.microsoft.com/office/infopath/2007/PartnerControls">
+  <documentManagement>
+    <_dlc_DocId xmlns="ddcf2b64-e3b0-42a2-bf4a-7482a0c65fd3">RGIID-375-162</_dlc_DocId>
+    <_dlc_DocIdUrl xmlns="ddcf2b64-e3b0-42a2-bf4a-7482a0c65fd3">
+      <Url>https://sharepoint.raygroupintl.com/active_projects/OSEHRA/_layouts/DocIdRedir.aspx?ID=RGIID-375-162</Url>
+      <Description>RGIID-375-162</Description>
+    </_dlc_DocIdUrl>
+    <Content_x0020_Type xmlns="a21059b8-ec96-413f-a00d-eae4cfec7793">Technical Journal Prep</Content_x0020_Type>
+    <Comments xmlns="a21059b8-ec96-413f-a00d-eae4cfec7793">This is the document for OSEHRA technical journal. </Comments>
+  </documentManagement>
+</p:properties>
+</file>
+
+<file path=customXml/item2.xml><?xml version="1.0" encoding="utf-8"?>
+<?mso-contentType ?>
+<FormTemplates xmlns="http://schemas.microsoft.com/sharepoint/v3/contenttype/forms">
+  <Display>DocumentLibraryForm</Display>
+  <Edit>DocumentLibraryForm</Edit>
+  <New>DocumentLibraryForm</New>
+</FormTemplates>
+</file>
+
+<file path=customXml/item3.xml><?xml version="1.0" encoding="utf-8"?>
 <?mso-contentType ?>
 <spe:Receivers xmlns:spe="http://schemas.microsoft.com/sharepoint/events">
   <Receiver>
@@ -34413,29 +36176,6 @@
     <Filter/>
   </Receiver>
 </spe:Receivers>
-</file>
-
-<file path=customXml/item2.xml><?xml version="1.0" encoding="utf-8"?>
-<?mso-contentType ?>
-<FormTemplates xmlns="http://schemas.microsoft.com/sharepoint/v3/contenttype/forms">
-  <Display>DocumentLibraryForm</Display>
-  <Edit>DocumentLibraryForm</Edit>
-  <New>DocumentLibraryForm</New>
-</FormTemplates>
-</file>
-
-<file path=customXml/item3.xml><?xml version="1.0" encoding="utf-8"?>
-<p:properties xmlns:p="http://schemas.microsoft.com/office/2006/metadata/properties" xmlns:xsi="http://www.w3.org/2001/XMLSchema-instance" xmlns:pc="http://schemas.microsoft.com/office/infopath/2007/PartnerControls">
-  <documentManagement>
-    <_dlc_DocId xmlns="ddcf2b64-e3b0-42a2-bf4a-7482a0c65fd3">RGIID-375-162</_dlc_DocId>
-    <_dlc_DocIdUrl xmlns="ddcf2b64-e3b0-42a2-bf4a-7482a0c65fd3">
-      <Url>https://sharepoint.raygroupintl.com/active_projects/OSEHRA/_layouts/DocIdRedir.aspx?ID=RGIID-375-162</Url>
-      <Description>RGIID-375-162</Description>
-    </_dlc_DocIdUrl>
-    <Content_x0020_Type xmlns="a21059b8-ec96-413f-a00d-eae4cfec7793">Technical Journal Prep</Content_x0020_Type>
-    <Comments xmlns="a21059b8-ec96-413f-a00d-eae4cfec7793">This is the document for OSEHRA technical journal. </Comments>
-  </documentManagement>
-</p:properties>
 </file>
 
 <file path=customXml/item4.xml><?xml version="1.0" encoding="utf-8"?>
@@ -34630,9 +36370,12 @@
 </file>
 
 <file path=customXml/itemProps1.xml><?xml version="1.0" encoding="utf-8"?>
-<ds:datastoreItem xmlns:ds="http://schemas.openxmlformats.org/officeDocument/2006/customXml" ds:itemID="{782CBCD2-A271-4265-8E4C-E194FE30711F}">
+<ds:datastoreItem xmlns:ds="http://schemas.openxmlformats.org/officeDocument/2006/customXml" ds:itemID="{7E846213-CFEF-4C8D-941F-07487CB4A381}">
   <ds:schemaRefs>
-    <ds:schemaRef ds:uri="http://schemas.microsoft.com/sharepoint/events"/>
+    <ds:schemaRef ds:uri="http://schemas.microsoft.com/office/2006/metadata/properties"/>
+    <ds:schemaRef ds:uri="http://schemas.microsoft.com/office/infopath/2007/PartnerControls"/>
+    <ds:schemaRef ds:uri="ddcf2b64-e3b0-42a2-bf4a-7482a0c65fd3"/>
+    <ds:schemaRef ds:uri="a21059b8-ec96-413f-a00d-eae4cfec7793"/>
   </ds:schemaRefs>
 </ds:datastoreItem>
 </file>
@@ -34646,12 +36389,9 @@
 </file>
 
 <file path=customXml/itemProps3.xml><?xml version="1.0" encoding="utf-8"?>
-<ds:datastoreItem xmlns:ds="http://schemas.openxmlformats.org/officeDocument/2006/customXml" ds:itemID="{7E846213-CFEF-4C8D-941F-07487CB4A381}">
+<ds:datastoreItem xmlns:ds="http://schemas.openxmlformats.org/officeDocument/2006/customXml" ds:itemID="{782CBCD2-A271-4265-8E4C-E194FE30711F}">
   <ds:schemaRefs>
-    <ds:schemaRef ds:uri="http://schemas.microsoft.com/office/2006/metadata/properties"/>
-    <ds:schemaRef ds:uri="http://schemas.microsoft.com/office/infopath/2007/PartnerControls"/>
-    <ds:schemaRef ds:uri="ddcf2b64-e3b0-42a2-bf4a-7482a0c65fd3"/>
-    <ds:schemaRef ds:uri="a21059b8-ec96-413f-a00d-eae4cfec7793"/>
+    <ds:schemaRef ds:uri="http://schemas.microsoft.com/sharepoint/events"/>
   </ds:schemaRefs>
 </ds:datastoreItem>
 </file>
@@ -34676,7 +36416,7 @@
 </file>
 
 <file path=customXml/itemProps5.xml><?xml version="1.0" encoding="utf-8"?>
-<ds:datastoreItem xmlns:ds="http://schemas.openxmlformats.org/officeDocument/2006/customXml" ds:itemID="{EA09E1F5-10E8-4ACE-ACA1-6A166F146A21}">
+<ds:datastoreItem xmlns:ds="http://schemas.openxmlformats.org/officeDocument/2006/customXml" ds:itemID="{E63420AE-1ADB-4825-AB2B-8D668305C04F}">
   <ds:schemaRefs>
     <ds:schemaRef ds:uri="http://schemas.openxmlformats.org/officeDocument/2006/bibliography"/>
   </ds:schemaRefs>

</xml_diff>

<commit_message>
DG: Fixed Sharing Agreement issues (REF-387)
</commit_message>
<xml_diff>
--- a/Packages/Registration/doc/Registration Refactoring API.docx
+++ b/Packages/Registration/doc/Registration Refactoring API.docx
@@ -1002,20 +1002,12 @@
         </w:rPr>
         <w:t xml:space="preserve">re described </w:t>
       </w:r>
-      <w:proofErr w:type="gramStart"/>
       <w:r>
         <w:rPr>
           <w:rFonts w:ascii="Arial" w:eastAsia="Arial" w:hAnsi="Arial" w:cs="Arial"/>
         </w:rPr>
         <w:lastRenderedPageBreak/>
-        <w:t>below</w:t>
-      </w:r>
-      <w:proofErr w:type="gramEnd"/>
-      <w:r>
-        <w:rPr>
-          <w:rFonts w:ascii="Arial" w:eastAsia="Arial" w:hAnsi="Arial" w:cs="Arial"/>
-        </w:rPr>
-        <w:t>.</w:t>
+        <w:t>below.</w:t>
       </w:r>
     </w:p>
     <w:p>
@@ -2353,7 +2345,7 @@
         </w:rPr>
       </w:pPr>
       <w:r>
-        <w:t>INVPARAM</w:t>
+        <w:t>INVPARM</w:t>
       </w:r>
       <w:r>
         <w:tab/>
@@ -3661,7 +3653,7 @@
     </w:p>
     <w:p>
       <w:r>
-        <w:t>INVPARAM</w:t>
+        <w:t>INVPARM</w:t>
       </w:r>
       <w:r>
         <w:tab/>
@@ -4174,7 +4166,7 @@
     </w:p>
     <w:p>
       <w:r>
-        <w:t>INVPARAM</w:t>
+        <w:t>INVPARM</w:t>
       </w:r>
       <w:r>
         <w:tab/>
@@ -6075,7 +6067,7 @@
         </w:rPr>
       </w:pPr>
       <w:r>
-        <w:t>INVPARAM</w:t>
+        <w:t>INVPARM</w:t>
       </w:r>
       <w:r>
         <w:tab/>
@@ -7044,7 +7036,7 @@
         </w:rPr>
       </w:pPr>
       <w:r>
-        <w:t>INVPARAM</w:t>
+        <w:t>INVPARM</w:t>
       </w:r>
       <w:r>
         <w:tab/>
@@ -8124,7 +8116,7 @@
     </w:p>
     <w:p>
       <w:r>
-        <w:t>INVPARAM</w:t>
+        <w:t>INVPARM</w:t>
       </w:r>
       <w:r>
         <w:tab/>
@@ -8682,7 +8674,7 @@
         </w:rPr>
       </w:pPr>
       <w:r>
-        <w:t>INVPARAM</w:t>
+        <w:t>INVPARM</w:t>
       </w:r>
       <w:r>
         <w:tab/>
@@ -9890,7 +9882,7 @@
         </w:rPr>
       </w:pPr>
       <w:r>
-        <w:t>INVPARAM</w:t>
+        <w:t>INVPARM</w:t>
       </w:r>
       <w:r>
         <w:tab/>
@@ -10883,7 +10875,7 @@
         </w:rPr>
       </w:pPr>
       <w:r>
-        <w:t>INVPARAM</w:t>
+        <w:t>INVPARM</w:t>
       </w:r>
       <w:r>
         <w:tab/>
@@ -11973,7 +11965,7 @@
         </w:rPr>
       </w:pPr>
       <w:r>
-        <w:t>INVPARAM</w:t>
+        <w:t>INVPARM</w:t>
       </w:r>
       <w:r>
         <w:tab/>
@@ -12710,7 +12702,7 @@
         </w:rPr>
       </w:pPr>
       <w:r>
-        <w:t>INVPARAM</w:t>
+        <w:t>INVPARM</w:t>
       </w:r>
       <w:r>
         <w:tab/>
@@ -13769,7 +13761,7 @@
         </w:rPr>
       </w:pPr>
       <w:r>
-        <w:t>INVPARAM</w:t>
+        <w:t>INVPARM</w:t>
       </w:r>
       <w:r>
         <w:tab/>
@@ -14434,7 +14426,7 @@
         </w:rPr>
       </w:pPr>
       <w:r>
-        <w:t>INVPARAM</w:t>
+        <w:t>INVPARM</w:t>
       </w:r>
       <w:r>
         <w:tab/>
@@ -14969,7 +14961,7 @@
         </w:rPr>
       </w:pPr>
       <w:r>
-        <w:t>INVPARAM</w:t>
+        <w:t>INVPARM</w:t>
       </w:r>
       <w:r>
         <w:tab/>
@@ -15552,7 +15544,7 @@
         </w:rPr>
       </w:pPr>
       <w:r>
-        <w:t>INVPARAM</w:t>
+        <w:t>INVPARM</w:t>
       </w:r>
       <w:r>
         <w:tab/>
@@ -17128,7 +17120,7 @@
         </w:rPr>
       </w:pPr>
       <w:r>
-        <w:t>INVPARAM</w:t>
+        <w:t>INVPARM</w:t>
       </w:r>
       <w:r>
         <w:tab/>
@@ -18575,7 +18567,7 @@
         </w:rPr>
       </w:pPr>
       <w:r>
-        <w:t>INVPARAM</w:t>
+        <w:t>INVPARM</w:t>
       </w:r>
       <w:r>
         <w:tab/>
@@ -20411,7 +20403,7 @@
         </w:rPr>
       </w:pPr>
       <w:r>
-        <w:t>INVPARAM</w:t>
+        <w:t>INVPARM</w:t>
       </w:r>
       <w:r>
         <w:tab/>
@@ -21422,7 +21414,7 @@
         </w:rPr>
       </w:pPr>
       <w:r>
-        <w:t>INVPARAM</w:t>
+        <w:t>INVPARM</w:t>
       </w:r>
       <w:r>
         <w:tab/>
@@ -22376,7 +22368,7 @@
         </w:rPr>
       </w:pPr>
       <w:r>
-        <w:t>INVPARAM</w:t>
+        <w:t>INVPARM</w:t>
       </w:r>
       <w:r>
         <w:tab/>
@@ -23322,7 +23314,7 @@
         </w:rPr>
       </w:pPr>
       <w:r>
-        <w:t>INVPARAM</w:t>
+        <w:t>INVPARM</w:t>
       </w:r>
       <w:r>
         <w:tab/>
@@ -24232,7 +24224,7 @@
         </w:rPr>
       </w:pPr>
       <w:r>
-        <w:t>INVPARAM</w:t>
+        <w:t>INVPARM</w:t>
       </w:r>
       <w:r>
         <w:tab/>
@@ -27204,7 +27196,7 @@
         </w:rPr>
       </w:pPr>
       <w:r>
-        <w:t>INVPARAM</w:t>
+        <w:t>INVPARM</w:t>
       </w:r>
       <w:r>
         <w:tab/>
@@ -29255,7 +29247,7 @@
         </w:rPr>
       </w:pPr>
       <w:r>
-        <w:t>INVPARAM</w:t>
+        <w:t>INVPARM</w:t>
       </w:r>
       <w:r>
         <w:tab/>
@@ -30507,7 +30499,7 @@
         </w:rPr>
       </w:pPr>
       <w:r>
-        <w:t>INVPARAM</w:t>
+        <w:t>INVPARM</w:t>
       </w:r>
       <w:r>
         <w:tab/>
@@ -31680,7 +31672,7 @@
         </w:rPr>
       </w:pPr>
       <w:r>
-        <w:t>INVPARAM</w:t>
+        <w:t>INVPARM</w:t>
       </w:r>
       <w:r>
         <w:tab/>
@@ -32884,7 +32876,7 @@
         </w:rPr>
       </w:pPr>
       <w:r>
-        <w:t>INVPARAM</w:t>
+        <w:t>INVPARM</w:t>
       </w:r>
       <w:r>
         <w:tab/>
@@ -34290,7 +34282,7 @@
         </w:rPr>
       </w:pPr>
       <w:r>
-        <w:t>INVPARAM</w:t>
+        <w:t>INVPARM</w:t>
       </w:r>
       <w:r>
         <w:tab/>
@@ -35941,7 +35933,7 @@
         </w:rPr>
       </w:pPr>
       <w:r>
-        <w:t>INVPARAM</w:t>
+        <w:t>INVPARM</w:t>
       </w:r>
       <w:r>
         <w:tab/>
@@ -37190,7 +37182,7 @@
         </w:rPr>
       </w:pPr>
       <w:r>
-        <w:t>INVPARAM</w:t>
+        <w:t>INVPARM</w:t>
       </w:r>
       <w:r>
         <w:tab/>
@@ -38515,7 +38507,7 @@
         </w:rPr>
       </w:pPr>
       <w:r>
-        <w:t>INVPARAM</w:t>
+        <w:t>INVPARM</w:t>
       </w:r>
       <w:r>
         <w:tab/>
@@ -39162,7 +39154,7 @@
         </w:rPr>
       </w:pPr>
       <w:r>
-        <w:t>INVPARAM</w:t>
+        <w:t>INVPARM</w:t>
       </w:r>
       <w:r>
         <w:tab/>
@@ -39865,7 +39857,7 @@
         </w:rPr>
       </w:pPr>
       <w:r>
-        <w:t>INVPARAM</w:t>
+        <w:t>INVPARM</w:t>
       </w:r>
       <w:r>
         <w:tab/>
@@ -40560,7 +40552,7 @@
         </w:rPr>
       </w:pPr>
       <w:r>
-        <w:t>INVPARAM</w:t>
+        <w:t>INVPARM</w:t>
       </w:r>
       <w:r>
         <w:tab/>
@@ -41589,7 +41581,7 @@
         </w:rPr>
       </w:pPr>
       <w:r>
-        <w:t>INVPARAM</w:t>
+        <w:t>INVPARM</w:t>
       </w:r>
       <w:r>
         <w:tab/>
@@ -42257,7 +42249,7 @@
         </w:rPr>
       </w:pPr>
       <w:r>
-        <w:t>INVPARAM</w:t>
+        <w:t>INVPARM</w:t>
       </w:r>
       <w:r>
         <w:tab/>
@@ -42715,7 +42707,7 @@
         </w:rPr>
       </w:pPr>
       <w:r>
-        <w:t>INVPARAM</w:t>
+        <w:t>INVPARM</w:t>
       </w:r>
       <w:r>
         <w:tab/>
@@ -43291,7 +43283,7 @@
     </w:p>
     <w:p>
       <w:r>
-        <w:t>INVPARAM</w:t>
+        <w:t>INVPARM</w:t>
       </w:r>
       <w:r>
         <w:tab/>
@@ -43334,44 +43326,20 @@
         <w:t xml:space="preserve"> </w:t>
       </w:r>
       <w:r>
-        <w:t xml:space="preserve">Add new </w:t>
-      </w:r>
-      <w:r>
-        <w:t>Sharing Agreement</w:t>
-      </w:r>
-      <w:r>
-        <w:t xml:space="preserve"> Category</w:t>
-      </w:r>
-    </w:p>
-    <w:p>
-      <w:pPr>
-        <w:rPr>
-          <w:color w:val="000000"/>
-        </w:rPr>
-      </w:pPr>
-      <w:r>
-        <w:rPr>
-          <w:color w:val="000000"/>
-        </w:rPr>
-        <w:t xml:space="preserve">This extrinsic function creates a new </w:t>
-      </w:r>
-      <w:r>
-        <w:rPr>
-          <w:color w:val="000000"/>
-        </w:rPr>
-        <w:t xml:space="preserve">Sharing Agreement </w:t>
-      </w:r>
-      <w:r>
-        <w:rPr>
-          <w:color w:val="000000"/>
-        </w:rPr>
-        <w:t>Category entry</w:t>
-      </w:r>
-      <w:r>
-        <w:rPr>
-          <w:color w:val="000000"/>
-        </w:rPr>
-        <w:t>.</w:t>
+        <w:t>Add new Sharing Agreement Category</w:t>
+      </w:r>
+    </w:p>
+    <w:p>
+      <w:pPr>
+        <w:rPr>
+          <w:color w:val="000000"/>
+        </w:rPr>
+      </w:pPr>
+      <w:r>
+        <w:rPr>
+          <w:color w:val="000000"/>
+        </w:rPr>
+        <w:t>This extrinsic function creates a new Sharing Agreement Category entry.</w:t>
       </w:r>
     </w:p>
     <w:p>
@@ -43404,57 +43372,21 @@
         <w:rPr>
           <w:color w:val="000000"/>
         </w:rPr>
-        <w:t>ADDAC</w:t>
-      </w:r>
-      <w:r>
-        <w:rPr>
-          <w:color w:val="000000"/>
-        </w:rPr>
-        <w:t>AT</w:t>
-      </w:r>
-      <w:r>
-        <w:rPr>
-          <w:color w:val="000000"/>
-        </w:rPr>
-        <w:t>^</w:t>
-      </w:r>
-      <w:proofErr w:type="gramStart"/>
-      <w:r>
-        <w:rPr>
-          <w:color w:val="000000"/>
-        </w:rPr>
-        <w:t>D</w:t>
-      </w:r>
-      <w:r>
-        <w:rPr>
-          <w:color w:val="000000"/>
-        </w:rPr>
-        <w:t>GSA</w:t>
-      </w:r>
-      <w:r>
-        <w:rPr>
-          <w:color w:val="000000"/>
-        </w:rPr>
-        <w:t>API(</w:t>
-      </w:r>
-      <w:proofErr w:type="gramEnd"/>
-      <w:r>
-        <w:rPr>
-          <w:color w:val="000000"/>
-        </w:rPr>
-        <w:t>.RETURN,</w:t>
-      </w:r>
-      <w:r>
-        <w:rPr>
-          <w:color w:val="000000"/>
-        </w:rPr>
-        <w:t>AREG</w:t>
-      </w:r>
-      <w:r>
-        <w:rPr>
-          <w:color w:val="000000"/>
-        </w:rPr>
-        <w:t>,SUBCAT,STATUS)</w:t>
+        <w:t>ADDACAT^</w:t>
+      </w:r>
+      <w:proofErr w:type="gramStart"/>
+      <w:r>
+        <w:rPr>
+          <w:color w:val="000000"/>
+        </w:rPr>
+        <w:t>DGSAAPI(</w:t>
+      </w:r>
+      <w:proofErr w:type="gramEnd"/>
+      <w:r>
+        <w:rPr>
+          <w:color w:val="000000"/>
+        </w:rPr>
+        <w:t>.RETURN,AREG,SUBCAT,STATUS)</w:t>
       </w:r>
     </w:p>
     <w:p>
@@ -43672,6 +43604,9 @@
       </w:r>
     </w:p>
     <w:p>
+      <w:pPr>
+        <w:ind w:left="1440" w:hanging="1440"/>
+      </w:pPr>
       <w:r>
         <w:rPr>
           <w:color w:val="000000"/>
@@ -43688,12 +43623,6 @@
         <w:rPr>
           <w:color w:val="000000"/>
         </w:rPr>
-        <w:tab/>
-      </w:r>
-      <w:r>
-        <w:rPr>
-          <w:color w:val="000000"/>
-        </w:rPr>
         <w:t>[</w:t>
       </w:r>
       <w:proofErr w:type="spellStart"/>
@@ -43716,16 +43645,32 @@
         <w:rPr>
           <w:color w:val="000000"/>
         </w:rPr>
-        <w:t xml:space="preserve">] Sharing Agreement Category status. </w:t>
-      </w:r>
-      <w:proofErr w:type="gramStart"/>
-      <w:r>
-        <w:rPr>
-          <w:color w:val="000000"/>
-        </w:rPr>
-        <w:t>Defaults to 0.</w:t>
-      </w:r>
-      <w:proofErr w:type="gramEnd"/>
+        <w:t xml:space="preserve">] Sharing Agreement Category </w:t>
+      </w:r>
+      <w:r>
+        <w:rPr>
+          <w:color w:val="000000"/>
+        </w:rPr>
+        <w:t>active code. One of: 1^YES, 0^NO</w:t>
+      </w:r>
+      <w:r>
+        <w:rPr>
+          <w:color w:val="000000"/>
+        </w:rPr>
+        <w:t>. Defaults to 0</w:t>
+      </w:r>
+      <w:r>
+        <w:rPr>
+          <w:color w:val="000000"/>
+        </w:rPr>
+        <w:t>^NO</w:t>
+      </w:r>
+      <w:r>
+        <w:rPr>
+          <w:color w:val="000000"/>
+        </w:rPr>
+        <w:t>.</w:t>
+      </w:r>
     </w:p>
     <w:p>
       <w:pPr>
@@ -43769,6 +43714,15 @@
     </w:p>
     <w:p>
       <w:r>
+        <w:t>SACEXST</w:t>
+      </w:r>
+      <w:r>
+        <w:tab/>
+        <w:t>Sharing Agreement Category already exists.</w:t>
+      </w:r>
+    </w:p>
+    <w:p>
+      <w:r>
         <w:t>AREGINAC</w:t>
       </w:r>
       <w:r>
@@ -43792,7 +43746,7 @@
     </w:p>
     <w:p>
       <w:r>
-        <w:t>INVPARAM</w:t>
+        <w:t>INVPARM</w:t>
       </w:r>
       <w:r>
         <w:tab/>
@@ -43881,13 +43835,7 @@
         <w:rPr>
           <w:color w:val="000000"/>
         </w:rPr>
-        <w:t>UP</w:t>
-      </w:r>
-      <w:r>
-        <w:rPr>
-          <w:color w:val="000000"/>
-        </w:rPr>
-        <w:t>DCAT^</w:t>
+        <w:t>UPDCAT^</w:t>
       </w:r>
       <w:proofErr w:type="gramStart"/>
       <w:r>
@@ -43901,7 +43849,90 @@
         <w:rPr>
           <w:color w:val="000000"/>
         </w:rPr>
-        <w:t>.RETURN,S</w:t>
+        <w:t>.RETURN,SACAT,STATUS)</w:t>
+      </w:r>
+    </w:p>
+    <w:p>
+      <w:pPr>
+        <w:pStyle w:val="Heading5"/>
+      </w:pPr>
+      <w:r>
+        <w:t>Input Parameters</w:t>
+      </w:r>
+    </w:p>
+    <w:p>
+      <w:pPr>
+        <w:rPr>
+          <w:color w:val="000000"/>
+        </w:rPr>
+      </w:pPr>
+      <w:r>
+        <w:rPr>
+          <w:color w:val="000000"/>
+        </w:rPr>
+        <w:t xml:space="preserve">.RETURN </w:t>
+      </w:r>
+      <w:r>
+        <w:rPr>
+          <w:color w:val="000000"/>
+        </w:rPr>
+        <w:tab/>
+      </w:r>
+      <w:r>
+        <w:rPr>
+          <w:color w:val="000000"/>
+        </w:rPr>
+        <w:t>[</w:t>
+      </w:r>
+      <w:proofErr w:type="spellStart"/>
+      <w:r>
+        <w:rPr>
+          <w:color w:val="000000"/>
+        </w:rPr>
+        <w:t>Required</w:t>
+      </w:r>
+      <w:proofErr w:type="gramStart"/>
+      <w:r>
+        <w:rPr>
+          <w:color w:val="000000"/>
+        </w:rPr>
+        <w:t>,Numeric</w:t>
+      </w:r>
+      <w:proofErr w:type="spellEnd"/>
+      <w:proofErr w:type="gramEnd"/>
+      <w:r>
+        <w:rPr>
+          <w:color w:val="000000"/>
+        </w:rPr>
+        <w:t>] Set to the new sharing agreement category IEN, 0 otherwise.</w:t>
+      </w:r>
+    </w:p>
+    <w:p>
+      <w:pPr>
+        <w:ind w:left="720" w:firstLine="720"/>
+        <w:rPr>
+          <w:color w:val="000000"/>
+        </w:rPr>
+      </w:pPr>
+      <w:r>
+        <w:rPr>
+          <w:color w:val="000000"/>
+        </w:rPr>
+        <w:t>Set to Error description if the call fails</w:t>
+      </w:r>
+    </w:p>
+    <w:p>
+      <w:pPr>
+        <w:ind w:left="1440" w:hanging="1440"/>
+        <w:rPr>
+          <w:color w:val="000000"/>
+        </w:rPr>
+      </w:pPr>
+      <w:r>
+        <w:rPr>
+          <w:color w:val="000000"/>
+        </w:rPr>
+        <w:t>S</w:t>
       </w:r>
       <w:r>
         <w:rPr>
@@ -43913,7 +43944,116 @@
         <w:rPr>
           <w:color w:val="000000"/>
         </w:rPr>
-        <w:t>CAT,STATUS)</w:t>
+        <w:t>CAT</w:t>
+      </w:r>
+      <w:r>
+        <w:rPr>
+          <w:color w:val="000000"/>
+        </w:rPr>
+        <w:tab/>
+      </w:r>
+      <w:r>
+        <w:rPr>
+          <w:color w:val="000000"/>
+        </w:rPr>
+        <w:t>[</w:t>
+      </w:r>
+      <w:proofErr w:type="spellStart"/>
+      <w:r>
+        <w:rPr>
+          <w:color w:val="000000"/>
+        </w:rPr>
+        <w:t>Required</w:t>
+      </w:r>
+      <w:proofErr w:type="gramStart"/>
+      <w:r>
+        <w:rPr>
+          <w:color w:val="000000"/>
+        </w:rPr>
+        <w:t>,Numeric</w:t>
+      </w:r>
+      <w:proofErr w:type="spellEnd"/>
+      <w:proofErr w:type="gramEnd"/>
+      <w:r>
+        <w:rPr>
+          <w:color w:val="000000"/>
+        </w:rPr>
+        <w:t xml:space="preserve">] </w:t>
+      </w:r>
+      <w:r>
+        <w:rPr>
+          <w:color w:val="000000"/>
+        </w:rPr>
+        <w:t>Sharing Agreement Category IFN (</w:t>
+      </w:r>
+      <w:r>
+        <w:rPr>
+          <w:color w:val="000000"/>
+        </w:rPr>
+        <w:t>one of the active Sharing Agreement Category returned by LSTACAT^DGSAAPI</w:t>
+      </w:r>
+      <w:r>
+        <w:rPr>
+          <w:color w:val="000000"/>
+        </w:rPr>
+        <w:t>)</w:t>
+      </w:r>
+    </w:p>
+    <w:p>
+      <w:pPr>
+        <w:ind w:left="1440" w:hanging="1440"/>
+      </w:pPr>
+      <w:r>
+        <w:rPr>
+          <w:color w:val="000000"/>
+        </w:rPr>
+        <w:t>STATUS</w:t>
+      </w:r>
+      <w:r>
+        <w:rPr>
+          <w:color w:val="000000"/>
+        </w:rPr>
+        <w:tab/>
+      </w:r>
+      <w:r>
+        <w:rPr>
+          <w:color w:val="000000"/>
+        </w:rPr>
+        <w:t>[</w:t>
+      </w:r>
+      <w:proofErr w:type="spellStart"/>
+      <w:r>
+        <w:rPr>
+          <w:color w:val="000000"/>
+        </w:rPr>
+        <w:t>Optional</w:t>
+      </w:r>
+      <w:proofErr w:type="gramStart"/>
+      <w:r>
+        <w:rPr>
+          <w:color w:val="000000"/>
+        </w:rPr>
+        <w:t>,Boolean</w:t>
+      </w:r>
+      <w:proofErr w:type="spellEnd"/>
+      <w:proofErr w:type="gramEnd"/>
+      <w:r>
+        <w:rPr>
+          <w:color w:val="000000"/>
+        </w:rPr>
+        <w:t xml:space="preserve">] Sharing Agreement Category </w:t>
+      </w:r>
+      <w:r>
+        <w:rPr>
+          <w:color w:val="000000"/>
+        </w:rPr>
+        <w:t>active code. One of: 1^YES, 0^NO</w:t>
+      </w:r>
+      <w:r>
+        <w:rPr>
+          <w:color w:val="000000"/>
+        </w:rPr>
+        <w:t xml:space="preserve">. </w:t>
       </w:r>
     </w:p>
     <w:p>
@@ -43921,237 +44061,21 @@
         <w:pStyle w:val="Heading5"/>
       </w:pPr>
       <w:r>
-        <w:t>Input Parameters</w:t>
-      </w:r>
-    </w:p>
-    <w:p>
-      <w:pPr>
-        <w:rPr>
-          <w:color w:val="000000"/>
-        </w:rPr>
-      </w:pPr>
-      <w:r>
-        <w:rPr>
-          <w:color w:val="000000"/>
-        </w:rPr>
-        <w:t xml:space="preserve">.RETURN </w:t>
-      </w:r>
-      <w:r>
-        <w:rPr>
-          <w:color w:val="000000"/>
-        </w:rPr>
-        <w:tab/>
-      </w:r>
-      <w:r>
-        <w:rPr>
-          <w:color w:val="000000"/>
-        </w:rPr>
-        <w:t>[</w:t>
-      </w:r>
-      <w:proofErr w:type="spellStart"/>
-      <w:r>
-        <w:rPr>
-          <w:color w:val="000000"/>
-        </w:rPr>
-        <w:t>Required</w:t>
-      </w:r>
-      <w:proofErr w:type="gramStart"/>
-      <w:r>
-        <w:rPr>
-          <w:color w:val="000000"/>
-        </w:rPr>
-        <w:t>,Numeric</w:t>
-      </w:r>
-      <w:proofErr w:type="spellEnd"/>
-      <w:proofErr w:type="gramEnd"/>
-      <w:r>
-        <w:rPr>
-          <w:color w:val="000000"/>
-        </w:rPr>
-        <w:t>] Set to the new sharing agreement category IEN, 0 otherwise.</w:t>
-      </w:r>
-    </w:p>
-    <w:p>
-      <w:pPr>
-        <w:ind w:left="720" w:firstLine="720"/>
-        <w:rPr>
-          <w:color w:val="000000"/>
-        </w:rPr>
-      </w:pPr>
-      <w:r>
-        <w:rPr>
-          <w:color w:val="000000"/>
-        </w:rPr>
-        <w:t>Set to Error description if the call fails</w:t>
-      </w:r>
-    </w:p>
-    <w:p>
-      <w:pPr>
-        <w:ind w:left="1440" w:hanging="1440"/>
-        <w:rPr>
-          <w:color w:val="000000"/>
-        </w:rPr>
-      </w:pPr>
-      <w:r>
-        <w:rPr>
-          <w:color w:val="000000"/>
-        </w:rPr>
-        <w:t>S</w:t>
-      </w:r>
-      <w:r>
-        <w:rPr>
-          <w:color w:val="000000"/>
-        </w:rPr>
-        <w:t>A</w:t>
-      </w:r>
-      <w:r>
-        <w:rPr>
-          <w:color w:val="000000"/>
-        </w:rPr>
-        <w:t>CAT</w:t>
-      </w:r>
-      <w:r>
-        <w:rPr>
-          <w:color w:val="000000"/>
-        </w:rPr>
-        <w:tab/>
-      </w:r>
-      <w:r>
-        <w:rPr>
-          <w:color w:val="000000"/>
-        </w:rPr>
-        <w:t>[</w:t>
-      </w:r>
-      <w:proofErr w:type="spellStart"/>
-      <w:r>
-        <w:rPr>
-          <w:color w:val="000000"/>
-        </w:rPr>
-        <w:t>Required</w:t>
-      </w:r>
-      <w:proofErr w:type="gramStart"/>
-      <w:r>
-        <w:rPr>
-          <w:color w:val="000000"/>
-        </w:rPr>
-        <w:t>,Numeric</w:t>
-      </w:r>
-      <w:proofErr w:type="spellEnd"/>
-      <w:proofErr w:type="gramEnd"/>
-      <w:r>
-        <w:rPr>
-          <w:color w:val="000000"/>
-        </w:rPr>
-        <w:t xml:space="preserve">] </w:t>
-      </w:r>
-      <w:r>
-        <w:rPr>
-          <w:color w:val="000000"/>
-        </w:rPr>
-        <w:t>Sharing Agreement Category IFN (</w:t>
-      </w:r>
-      <w:r>
-        <w:rPr>
-          <w:color w:val="000000"/>
-        </w:rPr>
-        <w:t xml:space="preserve">one of the active </w:t>
-      </w:r>
-      <w:r>
-        <w:rPr>
-          <w:color w:val="000000"/>
-        </w:rPr>
-        <w:t>S</w:t>
-      </w:r>
-      <w:r>
-        <w:rPr>
-          <w:color w:val="000000"/>
-        </w:rPr>
-        <w:t xml:space="preserve">haring </w:t>
-      </w:r>
-      <w:r>
-        <w:rPr>
-          <w:color w:val="000000"/>
-        </w:rPr>
-        <w:t>A</w:t>
-      </w:r>
-      <w:r>
-        <w:rPr>
-          <w:color w:val="000000"/>
-        </w:rPr>
-        <w:t xml:space="preserve">greement </w:t>
-      </w:r>
-      <w:r>
-        <w:rPr>
-          <w:color w:val="000000"/>
-        </w:rPr>
-        <w:t>C</w:t>
-      </w:r>
-      <w:r>
-        <w:rPr>
-          <w:color w:val="000000"/>
-        </w:rPr>
-        <w:t>ategory returned by LSTACAT^DGSAAPI</w:t>
-      </w:r>
-      <w:r>
-        <w:rPr>
-          <w:color w:val="000000"/>
-        </w:rPr>
-        <w:t>)</w:t>
-      </w:r>
-    </w:p>
-    <w:p>
-      <w:r>
-        <w:rPr>
-          <w:color w:val="000000"/>
-        </w:rPr>
-        <w:t>STATUS</w:t>
-      </w:r>
-      <w:r>
-        <w:rPr>
-          <w:color w:val="000000"/>
-        </w:rPr>
-        <w:tab/>
-      </w:r>
-      <w:r>
-        <w:rPr>
-          <w:color w:val="000000"/>
-        </w:rPr>
-        <w:tab/>
-      </w:r>
-      <w:r>
-        <w:rPr>
-          <w:color w:val="000000"/>
-        </w:rPr>
-        <w:t>[</w:t>
-      </w:r>
-      <w:proofErr w:type="spellStart"/>
-      <w:r>
-        <w:rPr>
-          <w:color w:val="000000"/>
-        </w:rPr>
-        <w:t>Optional</w:t>
-      </w:r>
-      <w:proofErr w:type="gramStart"/>
-      <w:r>
-        <w:rPr>
-          <w:color w:val="000000"/>
-        </w:rPr>
-        <w:t>,Boolean</w:t>
-      </w:r>
-      <w:proofErr w:type="spellEnd"/>
-      <w:proofErr w:type="gramEnd"/>
-      <w:r>
-        <w:rPr>
-          <w:color w:val="000000"/>
-        </w:rPr>
-        <w:t xml:space="preserve">] Sharing Agreement Category status. </w:t>
-      </w:r>
-      <w:proofErr w:type="gramStart"/>
-      <w:r>
-        <w:rPr>
-          <w:color w:val="000000"/>
-        </w:rPr>
-        <w:t>Defaults to 0.</w:t>
+        <w:t>Output</w:t>
+      </w:r>
+    </w:p>
+    <w:p>
+      <w:pPr>
+        <w:rPr>
+          <w:color w:val="000000"/>
+        </w:rPr>
+      </w:pPr>
+      <w:proofErr w:type="gramStart"/>
+      <w:r>
+        <w:rPr>
+          <w:color w:val="000000"/>
+        </w:rPr>
+        <w:t>A Boolean value signaling if the call was successful or not.</w:t>
       </w:r>
       <w:proofErr w:type="gramEnd"/>
     </w:p>
@@ -44160,59 +44084,18 @@
         <w:pStyle w:val="Heading5"/>
       </w:pPr>
       <w:r>
-        <w:t>Output</w:t>
-      </w:r>
-    </w:p>
-    <w:p>
-      <w:pPr>
-        <w:rPr>
-          <w:color w:val="000000"/>
-        </w:rPr>
-      </w:pPr>
-      <w:proofErr w:type="gramStart"/>
-      <w:r>
-        <w:rPr>
-          <w:color w:val="000000"/>
-        </w:rPr>
-        <w:t>A Boolean value signaling if the call was successful or not.</w:t>
-      </w:r>
-      <w:proofErr w:type="gramEnd"/>
-    </w:p>
-    <w:p>
-      <w:pPr>
-        <w:pStyle w:val="Heading5"/>
-      </w:pPr>
-      <w:r>
         <w:t>Error Codes Returned</w:t>
       </w:r>
     </w:p>
     <w:p>
       <w:r>
-        <w:t>AREGNFND</w:t>
-      </w:r>
-      <w:r>
-        <w:tab/>
-        <w:t>Admitting regulation not found.</w:t>
-      </w:r>
-    </w:p>
-    <w:p>
-      <w:r>
-        <w:t>AREGINAC</w:t>
-      </w:r>
-      <w:r>
-        <w:tab/>
-        <w:t>Admitting regulation is inactive.</w:t>
-      </w:r>
-    </w:p>
-    <w:p>
-      <w:r>
-        <w:t xml:space="preserve">SASCNFND </w:t>
-      </w:r>
-      <w:r>
-        <w:tab/>
-      </w:r>
-      <w:r>
-        <w:t>Sharing Agreement Sub-Category not found</w:t>
+        <w:t xml:space="preserve">SACNFND </w:t>
+      </w:r>
+      <w:r>
+        <w:tab/>
+      </w:r>
+      <w:r>
+        <w:t>Sharing Agreement Category not found</w:t>
       </w:r>
       <w:r>
         <w:t>.</w:t>
@@ -44220,7 +44103,7 @@
     </w:p>
     <w:p>
       <w:r>
-        <w:t>INVPARAM</w:t>
+        <w:t>INVPARM</w:t>
       </w:r>
       <w:r>
         <w:tab/>
@@ -45012,7 +44895,7 @@
     </w:p>
     <w:p>
       <w:r>
-        <w:t>INVPARAM</w:t>
+        <w:t>INVPARM</w:t>
       </w:r>
       <w:r>
         <w:tab/>
@@ -45307,7 +45190,10 @@
       </w:r>
       <w:proofErr w:type="spellStart"/>
       <w:r>
-        <w:t>INVPARAM^Invalid</w:t>
+        <w:t>INVPARM</w:t>
+      </w:r>
+      <w:r>
+        <w:t>^Invalid</w:t>
       </w:r>
       <w:proofErr w:type="spellEnd"/>
       <w:r>
@@ -46121,7 +46007,7 @@
                     <w:sz w:val="19"/>
                     <w:szCs w:val="19"/>
                   </w:rPr>
-                  <w:t>3</w:t>
+                  <w:t>46</w:t>
                 </w:r>
                 <w:r>
                   <w:fldChar w:fldCharType="end"/>
@@ -50095,6 +49981,29 @@
 </file>
 
 <file path=customXml/item1.xml><?xml version="1.0" encoding="utf-8"?>
+<p:properties xmlns:p="http://schemas.microsoft.com/office/2006/metadata/properties" xmlns:xsi="http://www.w3.org/2001/XMLSchema-instance" xmlns:pc="http://schemas.microsoft.com/office/infopath/2007/PartnerControls">
+  <documentManagement>
+    <_dlc_DocId xmlns="ddcf2b64-e3b0-42a2-bf4a-7482a0c65fd3">RGIID-375-162</_dlc_DocId>
+    <_dlc_DocIdUrl xmlns="ddcf2b64-e3b0-42a2-bf4a-7482a0c65fd3">
+      <Url>https://sharepoint.raygroupintl.com/active_projects/OSEHRA/_layouts/DocIdRedir.aspx?ID=RGIID-375-162</Url>
+      <Description>RGIID-375-162</Description>
+    </_dlc_DocIdUrl>
+    <Content_x0020_Type xmlns="a21059b8-ec96-413f-a00d-eae4cfec7793">Technical Journal Prep</Content_x0020_Type>
+    <Comments xmlns="a21059b8-ec96-413f-a00d-eae4cfec7793">This is the document for OSEHRA technical journal. </Comments>
+  </documentManagement>
+</p:properties>
+</file>
+
+<file path=customXml/item2.xml><?xml version="1.0" encoding="utf-8"?>
+<?mso-contentType ?>
+<FormTemplates xmlns="http://schemas.microsoft.com/sharepoint/v3/contenttype/forms">
+  <Display>DocumentLibraryForm</Display>
+  <Edit>DocumentLibraryForm</Edit>
+  <New>DocumentLibraryForm</New>
+</FormTemplates>
+</file>
+
+<file path=customXml/item3.xml><?xml version="1.0" encoding="utf-8"?>
 <?mso-contentType ?>
 <spe:Receivers xmlns:spe="http://schemas.microsoft.com/sharepoint/events">
   <Receiver>
@@ -50138,29 +50047,6 @@
     <Filter/>
   </Receiver>
 </spe:Receivers>
-</file>
-
-<file path=customXml/item2.xml><?xml version="1.0" encoding="utf-8"?>
-<?mso-contentType ?>
-<FormTemplates xmlns="http://schemas.microsoft.com/sharepoint/v3/contenttype/forms">
-  <Display>DocumentLibraryForm</Display>
-  <Edit>DocumentLibraryForm</Edit>
-  <New>DocumentLibraryForm</New>
-</FormTemplates>
-</file>
-
-<file path=customXml/item3.xml><?xml version="1.0" encoding="utf-8"?>
-<p:properties xmlns:p="http://schemas.microsoft.com/office/2006/metadata/properties" xmlns:xsi="http://www.w3.org/2001/XMLSchema-instance" xmlns:pc="http://schemas.microsoft.com/office/infopath/2007/PartnerControls">
-  <documentManagement>
-    <_dlc_DocId xmlns="ddcf2b64-e3b0-42a2-bf4a-7482a0c65fd3">RGIID-375-162</_dlc_DocId>
-    <_dlc_DocIdUrl xmlns="ddcf2b64-e3b0-42a2-bf4a-7482a0c65fd3">
-      <Url>https://sharepoint.raygroupintl.com/active_projects/OSEHRA/_layouts/DocIdRedir.aspx?ID=RGIID-375-162</Url>
-      <Description>RGIID-375-162</Description>
-    </_dlc_DocIdUrl>
-    <Content_x0020_Type xmlns="a21059b8-ec96-413f-a00d-eae4cfec7793">Technical Journal Prep</Content_x0020_Type>
-    <Comments xmlns="a21059b8-ec96-413f-a00d-eae4cfec7793">This is the document for OSEHRA technical journal. </Comments>
-  </documentManagement>
-</p:properties>
 </file>
 
 <file path=customXml/item4.xml><?xml version="1.0" encoding="utf-8"?>
@@ -50355,9 +50241,12 @@
 </file>
 
 <file path=customXml/itemProps1.xml><?xml version="1.0" encoding="utf-8"?>
-<ds:datastoreItem xmlns:ds="http://schemas.openxmlformats.org/officeDocument/2006/customXml" ds:itemID="{782CBCD2-A271-4265-8E4C-E194FE30711F}">
+<ds:datastoreItem xmlns:ds="http://schemas.openxmlformats.org/officeDocument/2006/customXml" ds:itemID="{7E846213-CFEF-4C8D-941F-07487CB4A381}">
   <ds:schemaRefs>
-    <ds:schemaRef ds:uri="http://schemas.microsoft.com/sharepoint/events"/>
+    <ds:schemaRef ds:uri="http://schemas.microsoft.com/office/2006/metadata/properties"/>
+    <ds:schemaRef ds:uri="http://schemas.microsoft.com/office/infopath/2007/PartnerControls"/>
+    <ds:schemaRef ds:uri="ddcf2b64-e3b0-42a2-bf4a-7482a0c65fd3"/>
+    <ds:schemaRef ds:uri="a21059b8-ec96-413f-a00d-eae4cfec7793"/>
   </ds:schemaRefs>
 </ds:datastoreItem>
 </file>
@@ -50371,12 +50260,9 @@
 </file>
 
 <file path=customXml/itemProps3.xml><?xml version="1.0" encoding="utf-8"?>
-<ds:datastoreItem xmlns:ds="http://schemas.openxmlformats.org/officeDocument/2006/customXml" ds:itemID="{7E846213-CFEF-4C8D-941F-07487CB4A381}">
+<ds:datastoreItem xmlns:ds="http://schemas.openxmlformats.org/officeDocument/2006/customXml" ds:itemID="{782CBCD2-A271-4265-8E4C-E194FE30711F}">
   <ds:schemaRefs>
-    <ds:schemaRef ds:uri="http://schemas.microsoft.com/office/2006/metadata/properties"/>
-    <ds:schemaRef ds:uri="http://schemas.microsoft.com/office/infopath/2007/PartnerControls"/>
-    <ds:schemaRef ds:uri="ddcf2b64-e3b0-42a2-bf4a-7482a0c65fd3"/>
-    <ds:schemaRef ds:uri="a21059b8-ec96-413f-a00d-eae4cfec7793"/>
+    <ds:schemaRef ds:uri="http://schemas.microsoft.com/sharepoint/events"/>
   </ds:schemaRefs>
 </ds:datastoreItem>
 </file>
@@ -50401,7 +50287,7 @@
 </file>
 
 <file path=customXml/itemProps5.xml><?xml version="1.0" encoding="utf-8"?>
-<ds:datastoreItem xmlns:ds="http://schemas.openxmlformats.org/officeDocument/2006/customXml" ds:itemID="{0C782F36-3AA0-43BF-89C8-38E2219A9E9D}">
+<ds:datastoreItem xmlns:ds="http://schemas.openxmlformats.org/officeDocument/2006/customXml" ds:itemID="{C8773017-E01E-46E3-B2A3-CC87796BEEEE}">
   <ds:schemaRefs>
     <ds:schemaRef ds:uri="http://schemas.openxmlformats.org/officeDocument/2006/bibliography"/>
   </ds:schemaRefs>

</xml_diff>